<commit_message>
change the final report
</commit_message>
<xml_diff>
--- a/Documents/Final Report/Final Report.docx
+++ b/Documents/Final Report/Final Report.docx
@@ -94,6 +94,7 @@
         <w:dataBinding w:prefixMappings="xmlns:ns0='http://purl.org/dc/elements/1.1/' xmlns:ns1='http://schemas.openxmlformats.org/package/2006/metadata/core-properties' " w:xpath="/ns1:coreProperties[1]/ns0:title[1]" w:storeItemID="{6C3C8BC8-F283-45AE-878A-BAB7291924A1}"/>
         <w:text/>
       </w:sdtPr>
+      <w:sdtEndPr/>
       <w:sdtContent>
         <w:p>
           <w:pPr>
@@ -2843,21 +2844,8 @@
           <w:sz w:val="24"/>
           <w:szCs w:val="24"/>
         </w:rPr>
-        <w:t xml:space="preserve"> </w:t>
-      </w:r>
-      <w:proofErr w:type="gramStart"/>
-      <w:r>
-        <w:rPr>
-          <w:rFonts w:ascii="Times New Roman" w:hAnsi="Times New Roman" w:cs="Times New Roman"/>
-          <w:b/>
-          <w:bCs/>
-          <w:color w:val="7030A0"/>
-          <w:sz w:val="24"/>
-          <w:szCs w:val="24"/>
-        </w:rPr>
-        <w:t>system</w:t>
-      </w:r>
-      <w:proofErr w:type="gramEnd"/>
+        <w:t xml:space="preserve"> system</w:t>
+      </w:r>
     </w:p>
     <w:p>
       <w:pPr>
@@ -3104,7 +3092,7 @@
         <w:ind w:left="780" w:firstLineChars="0" w:firstLine="0"/>
         <w:jc w:val="left"/>
         <w:rPr>
-          <w:rFonts w:ascii="Times New Roman" w:hAnsi="Times New Roman" w:cs="Times New Roman" w:hint="eastAsia"/>
+          <w:rFonts w:ascii="Times New Roman" w:hAnsi="Times New Roman" w:cs="Times New Roman"/>
           <w:b/>
           <w:bCs/>
           <w:color w:val="7030A0"/>
@@ -3256,7 +3244,7 @@
         <w:ind w:left="780"/>
         <w:jc w:val="left"/>
         <w:rPr>
-          <w:rFonts w:ascii="Times New Roman" w:hAnsi="Times New Roman" w:cs="Times New Roman" w:hint="eastAsia"/>
+          <w:rFonts w:ascii="Times New Roman" w:hAnsi="Times New Roman" w:cs="Times New Roman"/>
           <w:b/>
           <w:bCs/>
           <w:color w:val="7030A0"/>
@@ -3457,7 +3445,7 @@
         <w:ind w:left="780"/>
         <w:jc w:val="left"/>
         <w:rPr>
-          <w:rFonts w:ascii="Times New Roman" w:hAnsi="Times New Roman" w:cs="Times New Roman" w:hint="eastAsia"/>
+          <w:rFonts w:ascii="Times New Roman" w:hAnsi="Times New Roman" w:cs="Times New Roman"/>
           <w:b/>
           <w:bCs/>
           <w:color w:val="7030A0"/>
@@ -3517,7 +3505,7 @@
         <w:ind w:left="643"/>
         <w:jc w:val="left"/>
         <w:rPr>
-          <w:rFonts w:ascii="Times New Roman" w:hAnsi="Times New Roman" w:cs="Times New Roman" w:hint="eastAsia"/>
+          <w:rFonts w:ascii="Times New Roman" w:hAnsi="Times New Roman" w:cs="Times New Roman"/>
           <w:b/>
           <w:bCs/>
           <w:color w:val="7030A0"/>
@@ -3908,7 +3896,7 @@
         <w:ind w:left="720"/>
         <w:jc w:val="left"/>
         <w:rPr>
-          <w:rFonts w:ascii="Times New Roman" w:hAnsi="Times New Roman" w:cs="Times New Roman" w:hint="eastAsia"/>
+          <w:rFonts w:ascii="Times New Roman" w:hAnsi="Times New Roman" w:cs="Times New Roman"/>
           <w:color w:val="7030A0"/>
           <w:sz w:val="24"/>
           <w:szCs w:val="24"/>
@@ -3970,7 +3958,6 @@
         </w:rPr>
         <w:t xml:space="preserve"> ability to build </w:t>
       </w:r>
-      <w:proofErr w:type="gramStart"/>
       <w:r>
         <w:rPr>
           <w:rFonts w:ascii="Times New Roman" w:hAnsi="Times New Roman" w:cs="Times New Roman"/>
@@ -3980,7 +3967,6 @@
         </w:rPr>
         <w:t>one</w:t>
       </w:r>
-      <w:proofErr w:type="gramEnd"/>
     </w:p>
     <w:p>
       <w:pPr>
@@ -3989,7 +3975,7 @@
         <w:ind w:left="720"/>
         <w:jc w:val="left"/>
         <w:rPr>
-          <w:rFonts w:ascii="Times New Roman" w:hAnsi="Times New Roman" w:cs="Times New Roman" w:hint="eastAsia"/>
+          <w:rFonts w:ascii="Times New Roman" w:hAnsi="Times New Roman" w:cs="Times New Roman"/>
           <w:color w:val="7030A0"/>
           <w:sz w:val="24"/>
           <w:szCs w:val="24"/>
@@ -4155,7 +4141,7 @@
         <w:spacing w:line="360" w:lineRule="auto"/>
         <w:jc w:val="left"/>
         <w:rPr>
-          <w:rFonts w:ascii="Times New Roman" w:hAnsi="Times New Roman" w:cs="Times New Roman" w:hint="eastAsia"/>
+          <w:rFonts w:ascii="Times New Roman" w:hAnsi="Times New Roman" w:cs="Times New Roman"/>
           <w:color w:val="7030A0"/>
           <w:sz w:val="24"/>
           <w:szCs w:val="24"/>
@@ -4246,7 +4232,7 @@
         <w:ind w:left="720" w:firstLineChars="0" w:firstLine="0"/>
         <w:jc w:val="left"/>
         <w:rPr>
-          <w:rFonts w:ascii="Times New Roman" w:hAnsi="Times New Roman" w:cs="Times New Roman" w:hint="eastAsia"/>
+          <w:rFonts w:ascii="Times New Roman" w:hAnsi="Times New Roman" w:cs="Times New Roman"/>
           <w:color w:val="7030A0"/>
           <w:sz w:val="24"/>
           <w:szCs w:val="24"/>
@@ -4368,21 +4354,8 @@
           <w:sz w:val="28"/>
           <w:szCs w:val="28"/>
         </w:rPr>
-        <w:t xml:space="preserve">not </w:t>
-      </w:r>
-      <w:proofErr w:type="gramStart"/>
-      <w:r>
-        <w:rPr>
-          <w:rFonts w:ascii="Times New Roman" w:hAnsi="Times New Roman" w:cs="Times New Roman"/>
-          <w:b/>
-          <w:bCs/>
-          <w:strike/>
-          <w:sz w:val="28"/>
-          <w:szCs w:val="28"/>
-        </w:rPr>
-        <w:t>achieve</w:t>
-      </w:r>
-      <w:proofErr w:type="gramEnd"/>
+        <w:t>not achieve</w:t>
+      </w:r>
     </w:p>
     <w:p>
       <w:pPr>
@@ -5115,21 +5088,7 @@
         <w:rPr>
           <w:rFonts w:ascii="Times New Roman" w:eastAsia="微软雅黑" w:hAnsi="Times New Roman" w:cs="Times New Roman"/>
         </w:rPr>
-        <w:t xml:space="preserve">Through the bracelet, users can record real-time data of exercise, </w:t>
-      </w:r>
-      <w:proofErr w:type="gramStart"/>
-      <w:r>
-        <w:rPr>
-          <w:rFonts w:ascii="Times New Roman" w:eastAsia="微软雅黑" w:hAnsi="Times New Roman" w:cs="Times New Roman"/>
-        </w:rPr>
-        <w:t>sleep</w:t>
-      </w:r>
-      <w:proofErr w:type="gramEnd"/>
-      <w:r>
-        <w:rPr>
-          <w:rFonts w:ascii="Times New Roman" w:eastAsia="微软雅黑" w:hAnsi="Times New Roman" w:cs="Times New Roman"/>
-        </w:rPr>
-        <w:t xml:space="preserve"> and diet in daily life, and synchronize these data with mobile phones and computers, so as to guide healthy life through data. Date of daily exercise routes, calories consumed, and calories consumed can also been stored by the bracelet. Nevertheless, the bracelet focuses on real-time health data such as heart rate and emergency scenarios which ignores long-term health monitoring and prediction of many chronic diseases. [</w:t>
+        <w:t>Through the bracelet, users can record real-time data of exercise, sleep and diet in daily life, and synchronize these data with mobile phones and computers, so as to guide healthy life through data. Date of daily exercise routes, calories consumed, and calories consumed can also been stored by the bracelet. Nevertheless, the bracelet focuses on real-time health data such as heart rate and emergency scenarios which ignores long-term health monitoring and prediction of many chronic diseases. [</w:t>
       </w:r>
       <w:r>
         <w:rPr>
@@ -8034,25 +7993,7 @@
           <w:sz w:val="24"/>
           <w:szCs w:val="24"/>
         </w:rPr>
-        <w:t xml:space="preserve">his module is used to store the data and report. This module is in the local mobile system. After every </w:t>
-      </w:r>
-      <w:proofErr w:type="gramStart"/>
-      <w:r>
-        <w:rPr>
-          <w:rFonts w:ascii="Times New Roman" w:hAnsi="Times New Roman" w:cs="Times New Roman"/>
-          <w:sz w:val="24"/>
-          <w:szCs w:val="24"/>
-        </w:rPr>
-        <w:t>measurement</w:t>
-      </w:r>
-      <w:proofErr w:type="gramEnd"/>
-      <w:r>
-        <w:rPr>
-          <w:rFonts w:ascii="Times New Roman" w:hAnsi="Times New Roman" w:cs="Times New Roman"/>
-          <w:sz w:val="24"/>
-          <w:szCs w:val="24"/>
-        </w:rPr>
-        <w:t xml:space="preserve"> the user data need to be stored in the mobile phone and could be accessed by user anytime.</w:t>
+        <w:t>his module is used to store the data and report. This module is in the local mobile system. After every measurement the user data need to be stored in the mobile phone and could be accessed by user anytime.</w:t>
       </w:r>
     </w:p>
     <w:p>
@@ -12092,7 +12033,7 @@
               <w:widowControl/>
               <w:jc w:val="left"/>
               <w:rPr>
-                <w:rFonts w:ascii="Times New Roman" w:eastAsia="等线" w:hAnsi="Times New Roman" w:cs="Times New Roman"/>
+                <w:rFonts w:ascii="Times New Roman" w:eastAsia="DengXian" w:hAnsi="Times New Roman" w:cs="Times New Roman"/>
                 <w:b/>
                 <w:bCs/>
                 <w:color w:val="FFFFFF"/>
@@ -12121,7 +12062,7 @@
               <w:widowControl/>
               <w:jc w:val="left"/>
               <w:rPr>
-                <w:rFonts w:ascii="Times New Roman" w:eastAsia="等线" w:hAnsi="Times New Roman" w:cs="Times New Roman"/>
+                <w:rFonts w:ascii="Times New Roman" w:eastAsia="DengXian" w:hAnsi="Times New Roman" w:cs="Times New Roman"/>
                 <w:b/>
                 <w:bCs/>
                 <w:color w:val="FFFFFF"/>
@@ -12131,7 +12072,7 @@
             </w:pPr>
             <w:r>
               <w:rPr>
-                <w:rFonts w:ascii="Times New Roman" w:eastAsia="等线" w:hAnsi="Times New Roman" w:cs="Times New Roman"/>
+                <w:rFonts w:ascii="Times New Roman" w:eastAsia="DengXian" w:hAnsi="Times New Roman" w:cs="Times New Roman"/>
                 <w:b/>
                 <w:bCs/>
                 <w:color w:val="FFFFFF"/>
@@ -12161,7 +12102,7 @@
               <w:widowControl/>
               <w:jc w:val="left"/>
               <w:rPr>
-                <w:rFonts w:ascii="Times New Roman" w:eastAsia="等线" w:hAnsi="Times New Roman" w:cs="Times New Roman"/>
+                <w:rFonts w:ascii="Times New Roman" w:eastAsia="DengXian" w:hAnsi="Times New Roman" w:cs="Times New Roman"/>
                 <w:b/>
                 <w:bCs/>
                 <w:color w:val="FFFFFF"/>
@@ -12171,7 +12112,7 @@
             </w:pPr>
             <w:r>
               <w:rPr>
-                <w:rFonts w:ascii="Times New Roman" w:eastAsia="等线" w:hAnsi="Times New Roman" w:cs="Times New Roman"/>
+                <w:rFonts w:ascii="Times New Roman" w:eastAsia="DengXian" w:hAnsi="Times New Roman" w:cs="Times New Roman"/>
                 <w:b/>
                 <w:bCs/>
                 <w:color w:val="FFFFFF"/>
@@ -12201,7 +12142,7 @@
               <w:widowControl/>
               <w:jc w:val="left"/>
               <w:rPr>
-                <w:rFonts w:ascii="Times New Roman" w:eastAsia="等线" w:hAnsi="Times New Roman" w:cs="Times New Roman"/>
+                <w:rFonts w:ascii="Times New Roman" w:eastAsia="DengXian" w:hAnsi="Times New Roman" w:cs="Times New Roman"/>
                 <w:b/>
                 <w:bCs/>
                 <w:color w:val="FFFFFF"/>
@@ -12211,7 +12152,7 @@
             </w:pPr>
             <w:r>
               <w:rPr>
-                <w:rFonts w:ascii="Times New Roman" w:eastAsia="等线" w:hAnsi="Times New Roman" w:cs="Times New Roman"/>
+                <w:rFonts w:ascii="Times New Roman" w:eastAsia="DengXian" w:hAnsi="Times New Roman" w:cs="Times New Roman"/>
                 <w:b/>
                 <w:bCs/>
                 <w:color w:val="FFFFFF"/>
@@ -12246,7 +12187,7 @@
               <w:widowControl/>
               <w:jc w:val="left"/>
               <w:rPr>
-                <w:rFonts w:ascii="Times New Roman" w:eastAsia="等线" w:hAnsi="Times New Roman" w:cs="Times New Roman"/>
+                <w:rFonts w:ascii="Times New Roman" w:eastAsia="DengXian" w:hAnsi="Times New Roman" w:cs="Times New Roman"/>
                 <w:b/>
                 <w:bCs/>
                 <w:color w:val="000000"/>
@@ -12256,7 +12197,7 @@
             </w:pPr>
             <w:r>
               <w:rPr>
-                <w:rFonts w:ascii="Times New Roman" w:eastAsia="等线" w:hAnsi="Times New Roman" w:cs="Times New Roman"/>
+                <w:rFonts w:ascii="Times New Roman" w:eastAsia="DengXian" w:hAnsi="Times New Roman" w:cs="Times New Roman"/>
                 <w:b/>
                 <w:bCs/>
                 <w:color w:val="000000"/>
@@ -12286,7 +12227,7 @@
               <w:widowControl/>
               <w:jc w:val="right"/>
               <w:rPr>
-                <w:rFonts w:ascii="Times New Roman" w:eastAsia="等线" w:hAnsi="Times New Roman" w:cs="Times New Roman"/>
+                <w:rFonts w:ascii="Times New Roman" w:eastAsia="DengXian" w:hAnsi="Times New Roman" w:cs="Times New Roman"/>
                 <w:b/>
                 <w:bCs/>
                 <w:color w:val="000000"/>
@@ -12296,7 +12237,7 @@
             </w:pPr>
             <w:r>
               <w:rPr>
-                <w:rFonts w:ascii="Times New Roman" w:eastAsia="等线" w:hAnsi="Times New Roman" w:cs="Times New Roman"/>
+                <w:rFonts w:ascii="Times New Roman" w:eastAsia="DengXian" w:hAnsi="Times New Roman" w:cs="Times New Roman"/>
                 <w:b/>
                 <w:bCs/>
                 <w:color w:val="000000"/>
@@ -12326,7 +12267,7 @@
               <w:widowControl/>
               <w:jc w:val="right"/>
               <w:rPr>
-                <w:rFonts w:ascii="Times New Roman" w:eastAsia="等线" w:hAnsi="Times New Roman" w:cs="Times New Roman"/>
+                <w:rFonts w:ascii="Times New Roman" w:eastAsia="DengXian" w:hAnsi="Times New Roman" w:cs="Times New Roman"/>
                 <w:b/>
                 <w:bCs/>
                 <w:color w:val="000000"/>
@@ -12336,7 +12277,7 @@
             </w:pPr>
             <w:r>
               <w:rPr>
-                <w:rFonts w:ascii="Times New Roman" w:eastAsia="等线" w:hAnsi="Times New Roman" w:cs="Times New Roman"/>
+                <w:rFonts w:ascii="Times New Roman" w:eastAsia="DengXian" w:hAnsi="Times New Roman" w:cs="Times New Roman"/>
                 <w:b/>
                 <w:bCs/>
                 <w:color w:val="000000"/>
@@ -12366,7 +12307,7 @@
               <w:widowControl/>
               <w:jc w:val="right"/>
               <w:rPr>
-                <w:rFonts w:ascii="Times New Roman" w:eastAsia="等线" w:hAnsi="Times New Roman" w:cs="Times New Roman"/>
+                <w:rFonts w:ascii="Times New Roman" w:eastAsia="DengXian" w:hAnsi="Times New Roman" w:cs="Times New Roman"/>
                 <w:b/>
                 <w:bCs/>
                 <w:color w:val="000000"/>
@@ -12376,7 +12317,7 @@
             </w:pPr>
             <w:r>
               <w:rPr>
-                <w:rFonts w:ascii="Times New Roman" w:eastAsia="等线" w:hAnsi="Times New Roman" w:cs="Times New Roman"/>
+                <w:rFonts w:ascii="Times New Roman" w:eastAsia="DengXian" w:hAnsi="Times New Roman" w:cs="Times New Roman"/>
                 <w:b/>
                 <w:bCs/>
                 <w:color w:val="000000"/>
@@ -12411,7 +12352,7 @@
               <w:widowControl/>
               <w:jc w:val="left"/>
               <w:rPr>
-                <w:rFonts w:ascii="Times New Roman" w:eastAsia="等线" w:hAnsi="Times New Roman" w:cs="Times New Roman"/>
+                <w:rFonts w:ascii="Times New Roman" w:eastAsia="DengXian" w:hAnsi="Times New Roman" w:cs="Times New Roman"/>
                 <w:b/>
                 <w:bCs/>
                 <w:color w:val="000000"/>
@@ -12421,7 +12362,7 @@
             </w:pPr>
             <w:r>
               <w:rPr>
-                <w:rFonts w:ascii="Times New Roman" w:eastAsia="等线" w:hAnsi="Times New Roman" w:cs="Times New Roman"/>
+                <w:rFonts w:ascii="Times New Roman" w:eastAsia="DengXian" w:hAnsi="Times New Roman" w:cs="Times New Roman"/>
                 <w:b/>
                 <w:bCs/>
                 <w:color w:val="000000"/>
@@ -12451,7 +12392,7 @@
               <w:widowControl/>
               <w:jc w:val="right"/>
               <w:rPr>
-                <w:rFonts w:ascii="Times New Roman" w:eastAsia="等线" w:hAnsi="Times New Roman" w:cs="Times New Roman"/>
+                <w:rFonts w:ascii="Times New Roman" w:eastAsia="DengXian" w:hAnsi="Times New Roman" w:cs="Times New Roman"/>
                 <w:b/>
                 <w:bCs/>
                 <w:color w:val="000000"/>
@@ -12461,7 +12402,7 @@
             </w:pPr>
             <w:r>
               <w:rPr>
-                <w:rFonts w:ascii="Times New Roman" w:eastAsia="等线" w:hAnsi="Times New Roman" w:cs="Times New Roman"/>
+                <w:rFonts w:ascii="Times New Roman" w:eastAsia="DengXian" w:hAnsi="Times New Roman" w:cs="Times New Roman"/>
                 <w:b/>
                 <w:bCs/>
                 <w:color w:val="000000"/>
@@ -12491,7 +12432,7 @@
               <w:widowControl/>
               <w:jc w:val="right"/>
               <w:rPr>
-                <w:rFonts w:ascii="Times New Roman" w:eastAsia="等线" w:hAnsi="Times New Roman" w:cs="Times New Roman"/>
+                <w:rFonts w:ascii="Times New Roman" w:eastAsia="DengXian" w:hAnsi="Times New Roman" w:cs="Times New Roman"/>
                 <w:b/>
                 <w:bCs/>
                 <w:color w:val="000000"/>
@@ -12501,7 +12442,7 @@
             </w:pPr>
             <w:r>
               <w:rPr>
-                <w:rFonts w:ascii="Times New Roman" w:eastAsia="等线" w:hAnsi="Times New Roman" w:cs="Times New Roman"/>
+                <w:rFonts w:ascii="Times New Roman" w:eastAsia="DengXian" w:hAnsi="Times New Roman" w:cs="Times New Roman"/>
                 <w:b/>
                 <w:bCs/>
                 <w:color w:val="000000"/>
@@ -12531,7 +12472,7 @@
               <w:widowControl/>
               <w:jc w:val="right"/>
               <w:rPr>
-                <w:rFonts w:ascii="Times New Roman" w:eastAsia="等线" w:hAnsi="Times New Roman" w:cs="Times New Roman"/>
+                <w:rFonts w:ascii="Times New Roman" w:eastAsia="DengXian" w:hAnsi="Times New Roman" w:cs="Times New Roman"/>
                 <w:b/>
                 <w:bCs/>
                 <w:color w:val="000000"/>
@@ -12541,7 +12482,7 @@
             </w:pPr>
             <w:r>
               <w:rPr>
-                <w:rFonts w:ascii="Times New Roman" w:eastAsia="等线" w:hAnsi="Times New Roman" w:cs="Times New Roman"/>
+                <w:rFonts w:ascii="Times New Roman" w:eastAsia="DengXian" w:hAnsi="Times New Roman" w:cs="Times New Roman"/>
                 <w:b/>
                 <w:bCs/>
                 <w:color w:val="000000"/>
@@ -12576,7 +12517,7 @@
               <w:widowControl/>
               <w:jc w:val="left"/>
               <w:rPr>
-                <w:rFonts w:ascii="Times New Roman" w:eastAsia="等线" w:hAnsi="Times New Roman" w:cs="Times New Roman"/>
+                <w:rFonts w:ascii="Times New Roman" w:eastAsia="DengXian" w:hAnsi="Times New Roman" w:cs="Times New Roman"/>
                 <w:b/>
                 <w:bCs/>
                 <w:color w:val="000000"/>
@@ -12586,7 +12527,7 @@
             </w:pPr>
             <w:r>
               <w:rPr>
-                <w:rFonts w:ascii="Times New Roman" w:eastAsia="等线" w:hAnsi="Times New Roman" w:cs="Times New Roman"/>
+                <w:rFonts w:ascii="Times New Roman" w:eastAsia="DengXian" w:hAnsi="Times New Roman" w:cs="Times New Roman"/>
                 <w:b/>
                 <w:bCs/>
                 <w:color w:val="000000"/>
@@ -12616,7 +12557,7 @@
               <w:widowControl/>
               <w:jc w:val="right"/>
               <w:rPr>
-                <w:rFonts w:ascii="Times New Roman" w:eastAsia="等线" w:hAnsi="Times New Roman" w:cs="Times New Roman"/>
+                <w:rFonts w:ascii="Times New Roman" w:eastAsia="DengXian" w:hAnsi="Times New Roman" w:cs="Times New Roman"/>
                 <w:b/>
                 <w:bCs/>
                 <w:color w:val="000000"/>
@@ -12626,7 +12567,7 @@
             </w:pPr>
             <w:r>
               <w:rPr>
-                <w:rFonts w:ascii="Times New Roman" w:eastAsia="等线" w:hAnsi="Times New Roman" w:cs="Times New Roman"/>
+                <w:rFonts w:ascii="Times New Roman" w:eastAsia="DengXian" w:hAnsi="Times New Roman" w:cs="Times New Roman"/>
                 <w:b/>
                 <w:bCs/>
                 <w:color w:val="000000"/>
@@ -12656,7 +12597,7 @@
               <w:widowControl/>
               <w:jc w:val="right"/>
               <w:rPr>
-                <w:rFonts w:ascii="Times New Roman" w:eastAsia="等线" w:hAnsi="Times New Roman" w:cs="Times New Roman"/>
+                <w:rFonts w:ascii="Times New Roman" w:eastAsia="DengXian" w:hAnsi="Times New Roman" w:cs="Times New Roman"/>
                 <w:b/>
                 <w:bCs/>
                 <w:color w:val="000000"/>
@@ -12666,7 +12607,7 @@
             </w:pPr>
             <w:r>
               <w:rPr>
-                <w:rFonts w:ascii="Times New Roman" w:eastAsia="等线" w:hAnsi="Times New Roman" w:cs="Times New Roman"/>
+                <w:rFonts w:ascii="Times New Roman" w:eastAsia="DengXian" w:hAnsi="Times New Roman" w:cs="Times New Roman"/>
                 <w:b/>
                 <w:bCs/>
                 <w:color w:val="000000"/>
@@ -12696,7 +12637,7 @@
               <w:widowControl/>
               <w:jc w:val="right"/>
               <w:rPr>
-                <w:rFonts w:ascii="Times New Roman" w:eastAsia="等线" w:hAnsi="Times New Roman" w:cs="Times New Roman"/>
+                <w:rFonts w:ascii="Times New Roman" w:eastAsia="DengXian" w:hAnsi="Times New Roman" w:cs="Times New Roman"/>
                 <w:b/>
                 <w:bCs/>
                 <w:color w:val="000000"/>
@@ -12706,7 +12647,7 @@
             </w:pPr>
             <w:r>
               <w:rPr>
-                <w:rFonts w:ascii="Times New Roman" w:eastAsia="等线" w:hAnsi="Times New Roman" w:cs="Times New Roman"/>
+                <w:rFonts w:ascii="Times New Roman" w:eastAsia="DengXian" w:hAnsi="Times New Roman" w:cs="Times New Roman"/>
                 <w:b/>
                 <w:bCs/>
                 <w:color w:val="000000"/>
@@ -12741,7 +12682,7 @@
               <w:widowControl/>
               <w:jc w:val="left"/>
               <w:rPr>
-                <w:rFonts w:ascii="Times New Roman" w:eastAsia="等线" w:hAnsi="Times New Roman" w:cs="Times New Roman"/>
+                <w:rFonts w:ascii="Times New Roman" w:eastAsia="DengXian" w:hAnsi="Times New Roman" w:cs="Times New Roman"/>
                 <w:b/>
                 <w:bCs/>
                 <w:color w:val="000000"/>
@@ -12751,7 +12692,7 @@
             </w:pPr>
             <w:r>
               <w:rPr>
-                <w:rFonts w:ascii="Times New Roman" w:eastAsia="等线" w:hAnsi="Times New Roman" w:cs="Times New Roman"/>
+                <w:rFonts w:ascii="Times New Roman" w:eastAsia="DengXian" w:hAnsi="Times New Roman" w:cs="Times New Roman"/>
                 <w:b/>
                 <w:bCs/>
                 <w:color w:val="000000"/>
@@ -12781,7 +12722,7 @@
               <w:widowControl/>
               <w:jc w:val="right"/>
               <w:rPr>
-                <w:rFonts w:ascii="Times New Roman" w:eastAsia="等线" w:hAnsi="Times New Roman" w:cs="Times New Roman"/>
+                <w:rFonts w:ascii="Times New Roman" w:eastAsia="DengXian" w:hAnsi="Times New Roman" w:cs="Times New Roman"/>
                 <w:b/>
                 <w:bCs/>
                 <w:color w:val="000000"/>
@@ -12791,7 +12732,7 @@
             </w:pPr>
             <w:r>
               <w:rPr>
-                <w:rFonts w:ascii="Times New Roman" w:eastAsia="等线" w:hAnsi="Times New Roman" w:cs="Times New Roman"/>
+                <w:rFonts w:ascii="Times New Roman" w:eastAsia="DengXian" w:hAnsi="Times New Roman" w:cs="Times New Roman"/>
                 <w:b/>
                 <w:bCs/>
                 <w:color w:val="000000"/>
@@ -12821,7 +12762,7 @@
               <w:widowControl/>
               <w:jc w:val="right"/>
               <w:rPr>
-                <w:rFonts w:ascii="Times New Roman" w:eastAsia="等线" w:hAnsi="Times New Roman" w:cs="Times New Roman"/>
+                <w:rFonts w:ascii="Times New Roman" w:eastAsia="DengXian" w:hAnsi="Times New Roman" w:cs="Times New Roman"/>
                 <w:b/>
                 <w:bCs/>
                 <w:color w:val="000000"/>
@@ -12831,7 +12772,7 @@
             </w:pPr>
             <w:r>
               <w:rPr>
-                <w:rFonts w:ascii="Times New Roman" w:eastAsia="等线" w:hAnsi="Times New Roman" w:cs="Times New Roman"/>
+                <w:rFonts w:ascii="Times New Roman" w:eastAsia="DengXian" w:hAnsi="Times New Roman" w:cs="Times New Roman"/>
                 <w:b/>
                 <w:bCs/>
                 <w:color w:val="000000"/>
@@ -12861,7 +12802,7 @@
               <w:widowControl/>
               <w:jc w:val="right"/>
               <w:rPr>
-                <w:rFonts w:ascii="Times New Roman" w:eastAsia="等线" w:hAnsi="Times New Roman" w:cs="Times New Roman"/>
+                <w:rFonts w:ascii="Times New Roman" w:eastAsia="DengXian" w:hAnsi="Times New Roman" w:cs="Times New Roman"/>
                 <w:b/>
                 <w:bCs/>
                 <w:color w:val="000000"/>
@@ -12871,7 +12812,7 @@
             </w:pPr>
             <w:r>
               <w:rPr>
-                <w:rFonts w:ascii="Times New Roman" w:eastAsia="等线" w:hAnsi="Times New Roman" w:cs="Times New Roman"/>
+                <w:rFonts w:ascii="Times New Roman" w:eastAsia="DengXian" w:hAnsi="Times New Roman" w:cs="Times New Roman"/>
                 <w:b/>
                 <w:bCs/>
                 <w:color w:val="000000"/>
@@ -12906,7 +12847,7 @@
               <w:widowControl/>
               <w:jc w:val="left"/>
               <w:rPr>
-                <w:rFonts w:ascii="Times New Roman" w:eastAsia="等线" w:hAnsi="Times New Roman" w:cs="Times New Roman"/>
+                <w:rFonts w:ascii="Times New Roman" w:eastAsia="DengXian" w:hAnsi="Times New Roman" w:cs="Times New Roman"/>
                 <w:color w:val="000000"/>
                 <w:kern w:val="0"/>
                 <w:sz w:val="22"/>
@@ -12914,7 +12855,7 @@
             </w:pPr>
             <w:r>
               <w:rPr>
-                <w:rFonts w:ascii="Times New Roman" w:eastAsia="等线" w:hAnsi="Times New Roman" w:cs="Times New Roman"/>
+                <w:rFonts w:ascii="Times New Roman" w:eastAsia="DengXian" w:hAnsi="Times New Roman" w:cs="Times New Roman"/>
                 <w:color w:val="000000"/>
                 <w:kern w:val="0"/>
                 <w:sz w:val="22"/>
@@ -12942,7 +12883,7 @@
               <w:widowControl/>
               <w:jc w:val="right"/>
               <w:rPr>
-                <w:rFonts w:ascii="Times New Roman" w:eastAsia="等线" w:hAnsi="Times New Roman" w:cs="Times New Roman"/>
+                <w:rFonts w:ascii="Times New Roman" w:eastAsia="DengXian" w:hAnsi="Times New Roman" w:cs="Times New Roman"/>
                 <w:color w:val="000000"/>
                 <w:kern w:val="0"/>
                 <w:sz w:val="22"/>
@@ -12950,7 +12891,7 @@
             </w:pPr>
             <w:r>
               <w:rPr>
-                <w:rFonts w:ascii="Times New Roman" w:eastAsia="等线" w:hAnsi="Times New Roman" w:cs="Times New Roman"/>
+                <w:rFonts w:ascii="Times New Roman" w:eastAsia="DengXian" w:hAnsi="Times New Roman" w:cs="Times New Roman"/>
                 <w:color w:val="000000"/>
                 <w:kern w:val="0"/>
                 <w:sz w:val="22"/>
@@ -12978,7 +12919,7 @@
               <w:widowControl/>
               <w:jc w:val="right"/>
               <w:rPr>
-                <w:rFonts w:ascii="Times New Roman" w:eastAsia="等线" w:hAnsi="Times New Roman" w:cs="Times New Roman"/>
+                <w:rFonts w:ascii="Times New Roman" w:eastAsia="DengXian" w:hAnsi="Times New Roman" w:cs="Times New Roman"/>
                 <w:color w:val="000000"/>
                 <w:kern w:val="0"/>
                 <w:sz w:val="22"/>
@@ -12986,7 +12927,7 @@
             </w:pPr>
             <w:r>
               <w:rPr>
-                <w:rFonts w:ascii="Times New Roman" w:eastAsia="等线" w:hAnsi="Times New Roman" w:cs="Times New Roman"/>
+                <w:rFonts w:ascii="Times New Roman" w:eastAsia="DengXian" w:hAnsi="Times New Roman" w:cs="Times New Roman"/>
                 <w:color w:val="000000"/>
                 <w:kern w:val="0"/>
                 <w:sz w:val="22"/>
@@ -13014,7 +12955,7 @@
               <w:widowControl/>
               <w:jc w:val="right"/>
               <w:rPr>
-                <w:rFonts w:ascii="Times New Roman" w:eastAsia="等线" w:hAnsi="Times New Roman" w:cs="Times New Roman"/>
+                <w:rFonts w:ascii="Times New Roman" w:eastAsia="DengXian" w:hAnsi="Times New Roman" w:cs="Times New Roman"/>
                 <w:color w:val="000000"/>
                 <w:kern w:val="0"/>
                 <w:sz w:val="22"/>
@@ -13022,7 +12963,7 @@
             </w:pPr>
             <w:r>
               <w:rPr>
-                <w:rFonts w:ascii="Times New Roman" w:eastAsia="等线" w:hAnsi="Times New Roman" w:cs="Times New Roman"/>
+                <w:rFonts w:ascii="Times New Roman" w:eastAsia="DengXian" w:hAnsi="Times New Roman" w:cs="Times New Roman"/>
                 <w:color w:val="000000"/>
                 <w:kern w:val="0"/>
                 <w:sz w:val="22"/>
@@ -13055,7 +12996,7 @@
               <w:widowControl/>
               <w:jc w:val="left"/>
               <w:rPr>
-                <w:rFonts w:ascii="Times New Roman" w:eastAsia="等线" w:hAnsi="Times New Roman" w:cs="Times New Roman"/>
+                <w:rFonts w:ascii="Times New Roman" w:eastAsia="DengXian" w:hAnsi="Times New Roman" w:cs="Times New Roman"/>
                 <w:color w:val="000000"/>
                 <w:kern w:val="0"/>
                 <w:sz w:val="22"/>
@@ -13063,7 +13004,7 @@
             </w:pPr>
             <w:r>
               <w:rPr>
-                <w:rFonts w:ascii="Times New Roman" w:eastAsia="等线" w:hAnsi="Times New Roman" w:cs="Times New Roman"/>
+                <w:rFonts w:ascii="Times New Roman" w:eastAsia="DengXian" w:hAnsi="Times New Roman" w:cs="Times New Roman"/>
                 <w:color w:val="000000"/>
                 <w:kern w:val="0"/>
                 <w:sz w:val="22"/>
@@ -13091,7 +13032,7 @@
               <w:widowControl/>
               <w:jc w:val="right"/>
               <w:rPr>
-                <w:rFonts w:ascii="Times New Roman" w:eastAsia="等线" w:hAnsi="Times New Roman" w:cs="Times New Roman"/>
+                <w:rFonts w:ascii="Times New Roman" w:eastAsia="DengXian" w:hAnsi="Times New Roman" w:cs="Times New Roman"/>
                 <w:color w:val="000000"/>
                 <w:kern w:val="0"/>
                 <w:sz w:val="22"/>
@@ -13099,7 +13040,7 @@
             </w:pPr>
             <w:r>
               <w:rPr>
-                <w:rFonts w:ascii="Times New Roman" w:eastAsia="等线" w:hAnsi="Times New Roman" w:cs="Times New Roman"/>
+                <w:rFonts w:ascii="Times New Roman" w:eastAsia="DengXian" w:hAnsi="Times New Roman" w:cs="Times New Roman"/>
                 <w:color w:val="000000"/>
                 <w:kern w:val="0"/>
                 <w:sz w:val="22"/>
@@ -13127,7 +13068,7 @@
               <w:widowControl/>
               <w:jc w:val="right"/>
               <w:rPr>
-                <w:rFonts w:ascii="Times New Roman" w:eastAsia="等线" w:hAnsi="Times New Roman" w:cs="Times New Roman"/>
+                <w:rFonts w:ascii="Times New Roman" w:eastAsia="DengXian" w:hAnsi="Times New Roman" w:cs="Times New Roman"/>
                 <w:color w:val="000000"/>
                 <w:kern w:val="0"/>
                 <w:sz w:val="22"/>
@@ -13135,7 +13076,7 @@
             </w:pPr>
             <w:r>
               <w:rPr>
-                <w:rFonts w:ascii="Times New Roman" w:eastAsia="等线" w:hAnsi="Times New Roman" w:cs="Times New Roman"/>
+                <w:rFonts w:ascii="Times New Roman" w:eastAsia="DengXian" w:hAnsi="Times New Roman" w:cs="Times New Roman"/>
                 <w:color w:val="000000"/>
                 <w:kern w:val="0"/>
                 <w:sz w:val="22"/>
@@ -13163,7 +13104,7 @@
               <w:widowControl/>
               <w:jc w:val="right"/>
               <w:rPr>
-                <w:rFonts w:ascii="Times New Roman" w:eastAsia="等线" w:hAnsi="Times New Roman" w:cs="Times New Roman"/>
+                <w:rFonts w:ascii="Times New Roman" w:eastAsia="DengXian" w:hAnsi="Times New Roman" w:cs="Times New Roman"/>
                 <w:color w:val="000000"/>
                 <w:kern w:val="0"/>
                 <w:sz w:val="22"/>
@@ -13171,7 +13112,7 @@
             </w:pPr>
             <w:r>
               <w:rPr>
-                <w:rFonts w:ascii="Times New Roman" w:eastAsia="等线" w:hAnsi="Times New Roman" w:cs="Times New Roman"/>
+                <w:rFonts w:ascii="Times New Roman" w:eastAsia="DengXian" w:hAnsi="Times New Roman" w:cs="Times New Roman"/>
                 <w:color w:val="000000"/>
                 <w:kern w:val="0"/>
                 <w:sz w:val="22"/>
@@ -13204,7 +13145,7 @@
               <w:widowControl/>
               <w:jc w:val="left"/>
               <w:rPr>
-                <w:rFonts w:ascii="Times New Roman" w:eastAsia="等线" w:hAnsi="Times New Roman" w:cs="Times New Roman"/>
+                <w:rFonts w:ascii="Times New Roman" w:eastAsia="DengXian" w:hAnsi="Times New Roman" w:cs="Times New Roman"/>
                 <w:b/>
                 <w:bCs/>
                 <w:color w:val="000000"/>
@@ -13214,7 +13155,7 @@
             </w:pPr>
             <w:r>
               <w:rPr>
-                <w:rFonts w:ascii="Times New Roman" w:eastAsia="等线" w:hAnsi="Times New Roman" w:cs="Times New Roman"/>
+                <w:rFonts w:ascii="Times New Roman" w:eastAsia="DengXian" w:hAnsi="Times New Roman" w:cs="Times New Roman"/>
                 <w:b/>
                 <w:bCs/>
                 <w:color w:val="000000"/>
@@ -13244,7 +13185,7 @@
               <w:widowControl/>
               <w:jc w:val="right"/>
               <w:rPr>
-                <w:rFonts w:ascii="Times New Roman" w:eastAsia="等线" w:hAnsi="Times New Roman" w:cs="Times New Roman"/>
+                <w:rFonts w:ascii="Times New Roman" w:eastAsia="DengXian" w:hAnsi="Times New Roman" w:cs="Times New Roman"/>
                 <w:b/>
                 <w:bCs/>
                 <w:color w:val="000000"/>
@@ -13254,7 +13195,7 @@
             </w:pPr>
             <w:r>
               <w:rPr>
-                <w:rFonts w:ascii="Times New Roman" w:eastAsia="等线" w:hAnsi="Times New Roman" w:cs="Times New Roman"/>
+                <w:rFonts w:ascii="Times New Roman" w:eastAsia="DengXian" w:hAnsi="Times New Roman" w:cs="Times New Roman"/>
                 <w:b/>
                 <w:bCs/>
                 <w:color w:val="000000"/>
@@ -13284,7 +13225,7 @@
               <w:widowControl/>
               <w:jc w:val="right"/>
               <w:rPr>
-                <w:rFonts w:ascii="Times New Roman" w:eastAsia="等线" w:hAnsi="Times New Roman" w:cs="Times New Roman"/>
+                <w:rFonts w:ascii="Times New Roman" w:eastAsia="DengXian" w:hAnsi="Times New Roman" w:cs="Times New Roman"/>
                 <w:b/>
                 <w:bCs/>
                 <w:color w:val="000000"/>
@@ -13294,7 +13235,7 @@
             </w:pPr>
             <w:r>
               <w:rPr>
-                <w:rFonts w:ascii="Times New Roman" w:eastAsia="等线" w:hAnsi="Times New Roman" w:cs="Times New Roman"/>
+                <w:rFonts w:ascii="Times New Roman" w:eastAsia="DengXian" w:hAnsi="Times New Roman" w:cs="Times New Roman"/>
                 <w:b/>
                 <w:bCs/>
                 <w:color w:val="000000"/>
@@ -13324,7 +13265,7 @@
               <w:widowControl/>
               <w:jc w:val="right"/>
               <w:rPr>
-                <w:rFonts w:ascii="Times New Roman" w:eastAsia="等线" w:hAnsi="Times New Roman" w:cs="Times New Roman"/>
+                <w:rFonts w:ascii="Times New Roman" w:eastAsia="DengXian" w:hAnsi="Times New Roman" w:cs="Times New Roman"/>
                 <w:b/>
                 <w:bCs/>
                 <w:color w:val="000000"/>
@@ -13334,7 +13275,7 @@
             </w:pPr>
             <w:r>
               <w:rPr>
-                <w:rFonts w:ascii="Times New Roman" w:eastAsia="等线" w:hAnsi="Times New Roman" w:cs="Times New Roman"/>
+                <w:rFonts w:ascii="Times New Roman" w:eastAsia="DengXian" w:hAnsi="Times New Roman" w:cs="Times New Roman"/>
                 <w:b/>
                 <w:bCs/>
                 <w:color w:val="000000"/>
@@ -13369,7 +13310,7 @@
               <w:widowControl/>
               <w:jc w:val="left"/>
               <w:rPr>
-                <w:rFonts w:ascii="Times New Roman" w:eastAsia="等线" w:hAnsi="Times New Roman" w:cs="Times New Roman"/>
+                <w:rFonts w:ascii="Times New Roman" w:eastAsia="DengXian" w:hAnsi="Times New Roman" w:cs="Times New Roman"/>
                 <w:color w:val="000000"/>
                 <w:kern w:val="0"/>
                 <w:sz w:val="22"/>
@@ -13377,7 +13318,7 @@
             </w:pPr>
             <w:r>
               <w:rPr>
-                <w:rFonts w:ascii="Times New Roman" w:eastAsia="等线" w:hAnsi="Times New Roman" w:cs="Times New Roman"/>
+                <w:rFonts w:ascii="Times New Roman" w:eastAsia="DengXian" w:hAnsi="Times New Roman" w:cs="Times New Roman"/>
                 <w:color w:val="000000"/>
                 <w:kern w:val="0"/>
                 <w:sz w:val="22"/>
@@ -13405,7 +13346,7 @@
               <w:widowControl/>
               <w:jc w:val="right"/>
               <w:rPr>
-                <w:rFonts w:ascii="Times New Roman" w:eastAsia="等线" w:hAnsi="Times New Roman" w:cs="Times New Roman"/>
+                <w:rFonts w:ascii="Times New Roman" w:eastAsia="DengXian" w:hAnsi="Times New Roman" w:cs="Times New Roman"/>
                 <w:color w:val="000000"/>
                 <w:kern w:val="0"/>
                 <w:sz w:val="22"/>
@@ -13413,7 +13354,7 @@
             </w:pPr>
             <w:r>
               <w:rPr>
-                <w:rFonts w:ascii="Times New Roman" w:eastAsia="等线" w:hAnsi="Times New Roman" w:cs="Times New Roman"/>
+                <w:rFonts w:ascii="Times New Roman" w:eastAsia="DengXian" w:hAnsi="Times New Roman" w:cs="Times New Roman"/>
                 <w:color w:val="000000"/>
                 <w:kern w:val="0"/>
                 <w:sz w:val="22"/>
@@ -13441,7 +13382,7 @@
               <w:widowControl/>
               <w:jc w:val="right"/>
               <w:rPr>
-                <w:rFonts w:ascii="Times New Roman" w:eastAsia="等线" w:hAnsi="Times New Roman" w:cs="Times New Roman"/>
+                <w:rFonts w:ascii="Times New Roman" w:eastAsia="DengXian" w:hAnsi="Times New Roman" w:cs="Times New Roman"/>
                 <w:color w:val="000000"/>
                 <w:kern w:val="0"/>
                 <w:sz w:val="22"/>
@@ -13449,7 +13390,7 @@
             </w:pPr>
             <w:r>
               <w:rPr>
-                <w:rFonts w:ascii="Times New Roman" w:eastAsia="等线" w:hAnsi="Times New Roman" w:cs="Times New Roman"/>
+                <w:rFonts w:ascii="Times New Roman" w:eastAsia="DengXian" w:hAnsi="Times New Roman" w:cs="Times New Roman"/>
                 <w:color w:val="000000"/>
                 <w:kern w:val="0"/>
                 <w:sz w:val="22"/>
@@ -13477,7 +13418,7 @@
               <w:widowControl/>
               <w:jc w:val="right"/>
               <w:rPr>
-                <w:rFonts w:ascii="Times New Roman" w:eastAsia="等线" w:hAnsi="Times New Roman" w:cs="Times New Roman"/>
+                <w:rFonts w:ascii="Times New Roman" w:eastAsia="DengXian" w:hAnsi="Times New Roman" w:cs="Times New Roman"/>
                 <w:color w:val="000000"/>
                 <w:kern w:val="0"/>
                 <w:sz w:val="22"/>
@@ -13485,7 +13426,7 @@
             </w:pPr>
             <w:r>
               <w:rPr>
-                <w:rFonts w:ascii="Times New Roman" w:eastAsia="等线" w:hAnsi="Times New Roman" w:cs="Times New Roman"/>
+                <w:rFonts w:ascii="Times New Roman" w:eastAsia="DengXian" w:hAnsi="Times New Roman" w:cs="Times New Roman"/>
                 <w:color w:val="000000"/>
                 <w:kern w:val="0"/>
                 <w:sz w:val="22"/>
@@ -13518,7 +13459,7 @@
               <w:widowControl/>
               <w:jc w:val="left"/>
               <w:rPr>
-                <w:rFonts w:ascii="Times New Roman" w:eastAsia="等线" w:hAnsi="Times New Roman" w:cs="Times New Roman"/>
+                <w:rFonts w:ascii="Times New Roman" w:eastAsia="DengXian" w:hAnsi="Times New Roman" w:cs="Times New Roman"/>
                 <w:color w:val="000000"/>
                 <w:kern w:val="0"/>
                 <w:sz w:val="22"/>
@@ -13526,7 +13467,7 @@
             </w:pPr>
             <w:r>
               <w:rPr>
-                <w:rFonts w:ascii="Times New Roman" w:eastAsia="等线" w:hAnsi="Times New Roman" w:cs="Times New Roman"/>
+                <w:rFonts w:ascii="Times New Roman" w:eastAsia="DengXian" w:hAnsi="Times New Roman" w:cs="Times New Roman"/>
                 <w:color w:val="000000"/>
                 <w:kern w:val="0"/>
                 <w:sz w:val="22"/>
@@ -13554,7 +13495,7 @@
               <w:widowControl/>
               <w:jc w:val="right"/>
               <w:rPr>
-                <w:rFonts w:ascii="Times New Roman" w:eastAsia="等线" w:hAnsi="Times New Roman" w:cs="Times New Roman"/>
+                <w:rFonts w:ascii="Times New Roman" w:eastAsia="DengXian" w:hAnsi="Times New Roman" w:cs="Times New Roman"/>
                 <w:color w:val="000000"/>
                 <w:kern w:val="0"/>
                 <w:sz w:val="22"/>
@@ -13562,7 +13503,7 @@
             </w:pPr>
             <w:r>
               <w:rPr>
-                <w:rFonts w:ascii="Times New Roman" w:eastAsia="等线" w:hAnsi="Times New Roman" w:cs="Times New Roman"/>
+                <w:rFonts w:ascii="Times New Roman" w:eastAsia="DengXian" w:hAnsi="Times New Roman" w:cs="Times New Roman"/>
                 <w:color w:val="000000"/>
                 <w:kern w:val="0"/>
                 <w:sz w:val="22"/>
@@ -13590,7 +13531,7 @@
               <w:widowControl/>
               <w:jc w:val="right"/>
               <w:rPr>
-                <w:rFonts w:ascii="Times New Roman" w:eastAsia="等线" w:hAnsi="Times New Roman" w:cs="Times New Roman"/>
+                <w:rFonts w:ascii="Times New Roman" w:eastAsia="DengXian" w:hAnsi="Times New Roman" w:cs="Times New Roman"/>
                 <w:color w:val="000000"/>
                 <w:kern w:val="0"/>
                 <w:sz w:val="22"/>
@@ -13598,7 +13539,7 @@
             </w:pPr>
             <w:r>
               <w:rPr>
-                <w:rFonts w:ascii="Times New Roman" w:eastAsia="等线" w:hAnsi="Times New Roman" w:cs="Times New Roman"/>
+                <w:rFonts w:ascii="Times New Roman" w:eastAsia="DengXian" w:hAnsi="Times New Roman" w:cs="Times New Roman"/>
                 <w:color w:val="000000"/>
                 <w:kern w:val="0"/>
                 <w:sz w:val="22"/>
@@ -13626,7 +13567,7 @@
               <w:widowControl/>
               <w:jc w:val="right"/>
               <w:rPr>
-                <w:rFonts w:ascii="Times New Roman" w:eastAsia="等线" w:hAnsi="Times New Roman" w:cs="Times New Roman"/>
+                <w:rFonts w:ascii="Times New Roman" w:eastAsia="DengXian" w:hAnsi="Times New Roman" w:cs="Times New Roman"/>
                 <w:color w:val="000000"/>
                 <w:kern w:val="0"/>
                 <w:sz w:val="22"/>
@@ -13634,7 +13575,7 @@
             </w:pPr>
             <w:r>
               <w:rPr>
-                <w:rFonts w:ascii="Times New Roman" w:eastAsia="等线" w:hAnsi="Times New Roman" w:cs="Times New Roman"/>
+                <w:rFonts w:ascii="Times New Roman" w:eastAsia="DengXian" w:hAnsi="Times New Roman" w:cs="Times New Roman"/>
                 <w:color w:val="000000"/>
                 <w:kern w:val="0"/>
                 <w:sz w:val="22"/>
@@ -13667,7 +13608,7 @@
               <w:widowControl/>
               <w:jc w:val="left"/>
               <w:rPr>
-                <w:rFonts w:ascii="Times New Roman" w:eastAsia="等线" w:hAnsi="Times New Roman" w:cs="Times New Roman"/>
+                <w:rFonts w:ascii="Times New Roman" w:eastAsia="DengXian" w:hAnsi="Times New Roman" w:cs="Times New Roman"/>
                 <w:color w:val="000000"/>
                 <w:kern w:val="0"/>
                 <w:sz w:val="22"/>
@@ -13675,7 +13616,7 @@
             </w:pPr>
             <w:r>
               <w:rPr>
-                <w:rFonts w:ascii="Times New Roman" w:eastAsia="等线" w:hAnsi="Times New Roman" w:cs="Times New Roman"/>
+                <w:rFonts w:ascii="Times New Roman" w:eastAsia="DengXian" w:hAnsi="Times New Roman" w:cs="Times New Roman"/>
                 <w:color w:val="000000"/>
                 <w:kern w:val="0"/>
                 <w:sz w:val="22"/>
@@ -13685,7 +13626,7 @@
             <w:proofErr w:type="spellStart"/>
             <w:r>
               <w:rPr>
-                <w:rFonts w:ascii="Times New Roman" w:eastAsia="等线" w:hAnsi="Times New Roman" w:cs="Times New Roman"/>
+                <w:rFonts w:ascii="Times New Roman" w:eastAsia="DengXian" w:hAnsi="Times New Roman" w:cs="Times New Roman"/>
                 <w:color w:val="000000"/>
                 <w:kern w:val="0"/>
                 <w:sz w:val="22"/>
@@ -13695,7 +13636,7 @@
             <w:proofErr w:type="spellEnd"/>
             <w:r>
               <w:rPr>
-                <w:rFonts w:ascii="Times New Roman" w:eastAsia="等线" w:hAnsi="Times New Roman" w:cs="Times New Roman"/>
+                <w:rFonts w:ascii="Times New Roman" w:eastAsia="DengXian" w:hAnsi="Times New Roman" w:cs="Times New Roman"/>
                 <w:color w:val="000000"/>
                 <w:kern w:val="0"/>
                 <w:sz w:val="22"/>
@@ -13723,7 +13664,7 @@
               <w:widowControl/>
               <w:jc w:val="right"/>
               <w:rPr>
-                <w:rFonts w:ascii="Times New Roman" w:eastAsia="等线" w:hAnsi="Times New Roman" w:cs="Times New Roman"/>
+                <w:rFonts w:ascii="Times New Roman" w:eastAsia="DengXian" w:hAnsi="Times New Roman" w:cs="Times New Roman"/>
                 <w:color w:val="000000"/>
                 <w:kern w:val="0"/>
                 <w:sz w:val="22"/>
@@ -13731,7 +13672,7 @@
             </w:pPr>
             <w:r>
               <w:rPr>
-                <w:rFonts w:ascii="Times New Roman" w:eastAsia="等线" w:hAnsi="Times New Roman" w:cs="Times New Roman"/>
+                <w:rFonts w:ascii="Times New Roman" w:eastAsia="DengXian" w:hAnsi="Times New Roman" w:cs="Times New Roman"/>
                 <w:color w:val="000000"/>
                 <w:kern w:val="0"/>
                 <w:sz w:val="22"/>
@@ -13759,7 +13700,7 @@
               <w:widowControl/>
               <w:jc w:val="right"/>
               <w:rPr>
-                <w:rFonts w:ascii="Times New Roman" w:eastAsia="等线" w:hAnsi="Times New Roman" w:cs="Times New Roman"/>
+                <w:rFonts w:ascii="Times New Roman" w:eastAsia="DengXian" w:hAnsi="Times New Roman" w:cs="Times New Roman"/>
                 <w:color w:val="000000"/>
                 <w:kern w:val="0"/>
                 <w:sz w:val="22"/>
@@ -13767,7 +13708,7 @@
             </w:pPr>
             <w:r>
               <w:rPr>
-                <w:rFonts w:ascii="Times New Roman" w:eastAsia="等线" w:hAnsi="Times New Roman" w:cs="Times New Roman"/>
+                <w:rFonts w:ascii="Times New Roman" w:eastAsia="DengXian" w:hAnsi="Times New Roman" w:cs="Times New Roman"/>
                 <w:color w:val="000000"/>
                 <w:kern w:val="0"/>
                 <w:sz w:val="22"/>
@@ -13795,7 +13736,7 @@
               <w:widowControl/>
               <w:jc w:val="right"/>
               <w:rPr>
-                <w:rFonts w:ascii="Times New Roman" w:eastAsia="等线" w:hAnsi="Times New Roman" w:cs="Times New Roman"/>
+                <w:rFonts w:ascii="Times New Roman" w:eastAsia="DengXian" w:hAnsi="Times New Roman" w:cs="Times New Roman"/>
                 <w:color w:val="000000"/>
                 <w:kern w:val="0"/>
                 <w:sz w:val="22"/>
@@ -13803,7 +13744,7 @@
             </w:pPr>
             <w:r>
               <w:rPr>
-                <w:rFonts w:ascii="Times New Roman" w:eastAsia="等线" w:hAnsi="Times New Roman" w:cs="Times New Roman"/>
+                <w:rFonts w:ascii="Times New Roman" w:eastAsia="DengXian" w:hAnsi="Times New Roman" w:cs="Times New Roman"/>
                 <w:color w:val="000000"/>
                 <w:kern w:val="0"/>
                 <w:sz w:val="22"/>
@@ -13836,7 +13777,7 @@
               <w:widowControl/>
               <w:jc w:val="left"/>
               <w:rPr>
-                <w:rFonts w:ascii="Times New Roman" w:eastAsia="等线" w:hAnsi="Times New Roman" w:cs="Times New Roman"/>
+                <w:rFonts w:ascii="Times New Roman" w:eastAsia="DengXian" w:hAnsi="Times New Roman" w:cs="Times New Roman"/>
                 <w:b/>
                 <w:bCs/>
                 <w:color w:val="000000"/>
@@ -13846,7 +13787,7 @@
             </w:pPr>
             <w:r>
               <w:rPr>
-                <w:rFonts w:ascii="Times New Roman" w:eastAsia="等线" w:hAnsi="Times New Roman" w:cs="Times New Roman"/>
+                <w:rFonts w:ascii="Times New Roman" w:eastAsia="DengXian" w:hAnsi="Times New Roman" w:cs="Times New Roman"/>
                 <w:b/>
                 <w:bCs/>
                 <w:color w:val="000000"/>
@@ -13876,7 +13817,7 @@
               <w:widowControl/>
               <w:jc w:val="right"/>
               <w:rPr>
-                <w:rFonts w:ascii="Times New Roman" w:eastAsia="等线" w:hAnsi="Times New Roman" w:cs="Times New Roman"/>
+                <w:rFonts w:ascii="Times New Roman" w:eastAsia="DengXian" w:hAnsi="Times New Roman" w:cs="Times New Roman"/>
                 <w:b/>
                 <w:bCs/>
                 <w:color w:val="000000"/>
@@ -13886,7 +13827,7 @@
             </w:pPr>
             <w:r>
               <w:rPr>
-                <w:rFonts w:ascii="Times New Roman" w:eastAsia="等线" w:hAnsi="Times New Roman" w:cs="Times New Roman"/>
+                <w:rFonts w:ascii="Times New Roman" w:eastAsia="DengXian" w:hAnsi="Times New Roman" w:cs="Times New Roman"/>
                 <w:b/>
                 <w:bCs/>
                 <w:color w:val="000000"/>
@@ -13916,7 +13857,7 @@
               <w:widowControl/>
               <w:jc w:val="right"/>
               <w:rPr>
-                <w:rFonts w:ascii="Times New Roman" w:eastAsia="等线" w:hAnsi="Times New Roman" w:cs="Times New Roman"/>
+                <w:rFonts w:ascii="Times New Roman" w:eastAsia="DengXian" w:hAnsi="Times New Roman" w:cs="Times New Roman"/>
                 <w:b/>
                 <w:bCs/>
                 <w:color w:val="000000"/>
@@ -13926,7 +13867,7 @@
             </w:pPr>
             <w:r>
               <w:rPr>
-                <w:rFonts w:ascii="Times New Roman" w:eastAsia="等线" w:hAnsi="Times New Roman" w:cs="Times New Roman"/>
+                <w:rFonts w:ascii="Times New Roman" w:eastAsia="DengXian" w:hAnsi="Times New Roman" w:cs="Times New Roman"/>
                 <w:b/>
                 <w:bCs/>
                 <w:color w:val="000000"/>
@@ -13956,7 +13897,7 @@
               <w:widowControl/>
               <w:jc w:val="right"/>
               <w:rPr>
-                <w:rFonts w:ascii="Times New Roman" w:eastAsia="等线" w:hAnsi="Times New Roman" w:cs="Times New Roman"/>
+                <w:rFonts w:ascii="Times New Roman" w:eastAsia="DengXian" w:hAnsi="Times New Roman" w:cs="Times New Roman"/>
                 <w:b/>
                 <w:bCs/>
                 <w:color w:val="000000"/>
@@ -13966,7 +13907,7 @@
             </w:pPr>
             <w:r>
               <w:rPr>
-                <w:rFonts w:ascii="Times New Roman" w:eastAsia="等线" w:hAnsi="Times New Roman" w:cs="Times New Roman"/>
+                <w:rFonts w:ascii="Times New Roman" w:eastAsia="DengXian" w:hAnsi="Times New Roman" w:cs="Times New Roman"/>
                 <w:b/>
                 <w:bCs/>
                 <w:color w:val="000000"/>
@@ -14001,7 +13942,7 @@
               <w:widowControl/>
               <w:jc w:val="left"/>
               <w:rPr>
-                <w:rFonts w:ascii="Times New Roman" w:eastAsia="等线" w:hAnsi="Times New Roman" w:cs="Times New Roman"/>
+                <w:rFonts w:ascii="Times New Roman" w:eastAsia="DengXian" w:hAnsi="Times New Roman" w:cs="Times New Roman"/>
                 <w:color w:val="000000"/>
                 <w:kern w:val="0"/>
                 <w:sz w:val="22"/>
@@ -14009,7 +13950,7 @@
             </w:pPr>
             <w:r>
               <w:rPr>
-                <w:rFonts w:ascii="Times New Roman" w:eastAsia="等线" w:hAnsi="Times New Roman" w:cs="Times New Roman"/>
+                <w:rFonts w:ascii="Times New Roman" w:eastAsia="DengXian" w:hAnsi="Times New Roman" w:cs="Times New Roman"/>
                 <w:color w:val="000000"/>
                 <w:kern w:val="0"/>
                 <w:sz w:val="22"/>
@@ -14037,7 +13978,7 @@
               <w:widowControl/>
               <w:jc w:val="right"/>
               <w:rPr>
-                <w:rFonts w:ascii="Times New Roman" w:eastAsia="等线" w:hAnsi="Times New Roman" w:cs="Times New Roman"/>
+                <w:rFonts w:ascii="Times New Roman" w:eastAsia="DengXian" w:hAnsi="Times New Roman" w:cs="Times New Roman"/>
                 <w:color w:val="000000"/>
                 <w:kern w:val="0"/>
                 <w:sz w:val="22"/>
@@ -14045,7 +13986,7 @@
             </w:pPr>
             <w:r>
               <w:rPr>
-                <w:rFonts w:ascii="Times New Roman" w:eastAsia="等线" w:hAnsi="Times New Roman" w:cs="Times New Roman"/>
+                <w:rFonts w:ascii="Times New Roman" w:eastAsia="DengXian" w:hAnsi="Times New Roman" w:cs="Times New Roman"/>
                 <w:color w:val="000000"/>
                 <w:kern w:val="0"/>
                 <w:sz w:val="22"/>
@@ -14073,7 +14014,7 @@
               <w:widowControl/>
               <w:jc w:val="right"/>
               <w:rPr>
-                <w:rFonts w:ascii="Times New Roman" w:eastAsia="等线" w:hAnsi="Times New Roman" w:cs="Times New Roman"/>
+                <w:rFonts w:ascii="Times New Roman" w:eastAsia="DengXian" w:hAnsi="Times New Roman" w:cs="Times New Roman"/>
                 <w:color w:val="000000"/>
                 <w:kern w:val="0"/>
                 <w:sz w:val="22"/>
@@ -14081,7 +14022,7 @@
             </w:pPr>
             <w:r>
               <w:rPr>
-                <w:rFonts w:ascii="Times New Roman" w:eastAsia="等线" w:hAnsi="Times New Roman" w:cs="Times New Roman"/>
+                <w:rFonts w:ascii="Times New Roman" w:eastAsia="DengXian" w:hAnsi="Times New Roman" w:cs="Times New Roman"/>
                 <w:color w:val="000000"/>
                 <w:kern w:val="0"/>
                 <w:sz w:val="22"/>
@@ -14109,7 +14050,7 @@
               <w:widowControl/>
               <w:jc w:val="right"/>
               <w:rPr>
-                <w:rFonts w:ascii="Times New Roman" w:eastAsia="等线" w:hAnsi="Times New Roman" w:cs="Times New Roman"/>
+                <w:rFonts w:ascii="Times New Roman" w:eastAsia="DengXian" w:hAnsi="Times New Roman" w:cs="Times New Roman"/>
                 <w:color w:val="000000"/>
                 <w:kern w:val="0"/>
                 <w:sz w:val="22"/>
@@ -14117,7 +14058,7 @@
             </w:pPr>
             <w:r>
               <w:rPr>
-                <w:rFonts w:ascii="Times New Roman" w:eastAsia="等线" w:hAnsi="Times New Roman" w:cs="Times New Roman"/>
+                <w:rFonts w:ascii="Times New Roman" w:eastAsia="DengXian" w:hAnsi="Times New Roman" w:cs="Times New Roman"/>
                 <w:color w:val="000000"/>
                 <w:kern w:val="0"/>
                 <w:sz w:val="22"/>
@@ -14150,7 +14091,7 @@
               <w:widowControl/>
               <w:jc w:val="left"/>
               <w:rPr>
-                <w:rFonts w:ascii="Times New Roman" w:eastAsia="等线" w:hAnsi="Times New Roman" w:cs="Times New Roman"/>
+                <w:rFonts w:ascii="Times New Roman" w:eastAsia="DengXian" w:hAnsi="Times New Roman" w:cs="Times New Roman"/>
                 <w:color w:val="000000"/>
                 <w:kern w:val="0"/>
                 <w:sz w:val="22"/>
@@ -14158,7 +14099,7 @@
             </w:pPr>
             <w:r>
               <w:rPr>
-                <w:rFonts w:ascii="Times New Roman" w:eastAsia="等线" w:hAnsi="Times New Roman" w:cs="Times New Roman"/>
+                <w:rFonts w:ascii="Times New Roman" w:eastAsia="DengXian" w:hAnsi="Times New Roman" w:cs="Times New Roman"/>
                 <w:color w:val="000000"/>
                 <w:kern w:val="0"/>
                 <w:sz w:val="22"/>
@@ -14186,7 +14127,7 @@
               <w:widowControl/>
               <w:jc w:val="right"/>
               <w:rPr>
-                <w:rFonts w:ascii="Times New Roman" w:eastAsia="等线" w:hAnsi="Times New Roman" w:cs="Times New Roman"/>
+                <w:rFonts w:ascii="Times New Roman" w:eastAsia="DengXian" w:hAnsi="Times New Roman" w:cs="Times New Roman"/>
                 <w:color w:val="000000"/>
                 <w:kern w:val="0"/>
                 <w:sz w:val="22"/>
@@ -14194,7 +14135,7 @@
             </w:pPr>
             <w:r>
               <w:rPr>
-                <w:rFonts w:ascii="Times New Roman" w:eastAsia="等线" w:hAnsi="Times New Roman" w:cs="Times New Roman"/>
+                <w:rFonts w:ascii="Times New Roman" w:eastAsia="DengXian" w:hAnsi="Times New Roman" w:cs="Times New Roman"/>
                 <w:color w:val="000000"/>
                 <w:kern w:val="0"/>
                 <w:sz w:val="22"/>
@@ -14222,7 +14163,7 @@
               <w:widowControl/>
               <w:jc w:val="right"/>
               <w:rPr>
-                <w:rFonts w:ascii="Times New Roman" w:eastAsia="等线" w:hAnsi="Times New Roman" w:cs="Times New Roman"/>
+                <w:rFonts w:ascii="Times New Roman" w:eastAsia="DengXian" w:hAnsi="Times New Roman" w:cs="Times New Roman"/>
                 <w:color w:val="000000"/>
                 <w:kern w:val="0"/>
                 <w:sz w:val="22"/>
@@ -14230,7 +14171,7 @@
             </w:pPr>
             <w:r>
               <w:rPr>
-                <w:rFonts w:ascii="Times New Roman" w:eastAsia="等线" w:hAnsi="Times New Roman" w:cs="Times New Roman"/>
+                <w:rFonts w:ascii="Times New Roman" w:eastAsia="DengXian" w:hAnsi="Times New Roman" w:cs="Times New Roman"/>
                 <w:color w:val="000000"/>
                 <w:kern w:val="0"/>
                 <w:sz w:val="22"/>
@@ -14258,7 +14199,7 @@
               <w:widowControl/>
               <w:jc w:val="right"/>
               <w:rPr>
-                <w:rFonts w:ascii="Times New Roman" w:eastAsia="等线" w:hAnsi="Times New Roman" w:cs="Times New Roman"/>
+                <w:rFonts w:ascii="Times New Roman" w:eastAsia="DengXian" w:hAnsi="Times New Roman" w:cs="Times New Roman"/>
                 <w:color w:val="000000"/>
                 <w:kern w:val="0"/>
                 <w:sz w:val="22"/>
@@ -14266,7 +14207,7 @@
             </w:pPr>
             <w:r>
               <w:rPr>
-                <w:rFonts w:ascii="Times New Roman" w:eastAsia="等线" w:hAnsi="Times New Roman" w:cs="Times New Roman"/>
+                <w:rFonts w:ascii="Times New Roman" w:eastAsia="DengXian" w:hAnsi="Times New Roman" w:cs="Times New Roman"/>
                 <w:color w:val="000000"/>
                 <w:kern w:val="0"/>
                 <w:sz w:val="22"/>
@@ -14299,7 +14240,7 @@
               <w:widowControl/>
               <w:jc w:val="left"/>
               <w:rPr>
-                <w:rFonts w:ascii="Times New Roman" w:eastAsia="等线" w:hAnsi="Times New Roman" w:cs="Times New Roman"/>
+                <w:rFonts w:ascii="Times New Roman" w:eastAsia="DengXian" w:hAnsi="Times New Roman" w:cs="Times New Roman"/>
                 <w:color w:val="000000"/>
                 <w:kern w:val="0"/>
                 <w:sz w:val="22"/>
@@ -14307,7 +14248,7 @@
             </w:pPr>
             <w:r>
               <w:rPr>
-                <w:rFonts w:ascii="Times New Roman" w:eastAsia="等线" w:hAnsi="Times New Roman" w:cs="Times New Roman"/>
+                <w:rFonts w:ascii="Times New Roman" w:eastAsia="DengXian" w:hAnsi="Times New Roman" w:cs="Times New Roman"/>
                 <w:color w:val="000000"/>
                 <w:kern w:val="0"/>
                 <w:sz w:val="22"/>
@@ -14335,7 +14276,7 @@
               <w:widowControl/>
               <w:jc w:val="right"/>
               <w:rPr>
-                <w:rFonts w:ascii="Times New Roman" w:eastAsia="等线" w:hAnsi="Times New Roman" w:cs="Times New Roman"/>
+                <w:rFonts w:ascii="Times New Roman" w:eastAsia="DengXian" w:hAnsi="Times New Roman" w:cs="Times New Roman"/>
                 <w:color w:val="000000"/>
                 <w:kern w:val="0"/>
                 <w:sz w:val="22"/>
@@ -14343,7 +14284,7 @@
             </w:pPr>
             <w:r>
               <w:rPr>
-                <w:rFonts w:ascii="Times New Roman" w:eastAsia="等线" w:hAnsi="Times New Roman" w:cs="Times New Roman"/>
+                <w:rFonts w:ascii="Times New Roman" w:eastAsia="DengXian" w:hAnsi="Times New Roman" w:cs="Times New Roman"/>
                 <w:color w:val="000000"/>
                 <w:kern w:val="0"/>
                 <w:sz w:val="22"/>
@@ -14371,7 +14312,7 @@
               <w:widowControl/>
               <w:jc w:val="right"/>
               <w:rPr>
-                <w:rFonts w:ascii="Times New Roman" w:eastAsia="等线" w:hAnsi="Times New Roman" w:cs="Times New Roman"/>
+                <w:rFonts w:ascii="Times New Roman" w:eastAsia="DengXian" w:hAnsi="Times New Roman" w:cs="Times New Roman"/>
                 <w:color w:val="000000"/>
                 <w:kern w:val="0"/>
                 <w:sz w:val="22"/>
@@ -14379,7 +14320,7 @@
             </w:pPr>
             <w:r>
               <w:rPr>
-                <w:rFonts w:ascii="Times New Roman" w:eastAsia="等线" w:hAnsi="Times New Roman" w:cs="Times New Roman"/>
+                <w:rFonts w:ascii="Times New Roman" w:eastAsia="DengXian" w:hAnsi="Times New Roman" w:cs="Times New Roman"/>
                 <w:color w:val="000000"/>
                 <w:kern w:val="0"/>
                 <w:sz w:val="22"/>
@@ -14407,7 +14348,7 @@
               <w:widowControl/>
               <w:jc w:val="right"/>
               <w:rPr>
-                <w:rFonts w:ascii="Times New Roman" w:eastAsia="等线" w:hAnsi="Times New Roman" w:cs="Times New Roman"/>
+                <w:rFonts w:ascii="Times New Roman" w:eastAsia="DengXian" w:hAnsi="Times New Roman" w:cs="Times New Roman"/>
                 <w:color w:val="000000"/>
                 <w:kern w:val="0"/>
                 <w:sz w:val="22"/>
@@ -14415,7 +14356,7 @@
             </w:pPr>
             <w:r>
               <w:rPr>
-                <w:rFonts w:ascii="Times New Roman" w:eastAsia="等线" w:hAnsi="Times New Roman" w:cs="Times New Roman"/>
+                <w:rFonts w:ascii="Times New Roman" w:eastAsia="DengXian" w:hAnsi="Times New Roman" w:cs="Times New Roman"/>
                 <w:color w:val="000000"/>
                 <w:kern w:val="0"/>
                 <w:sz w:val="22"/>
@@ -14448,7 +14389,7 @@
               <w:widowControl/>
               <w:jc w:val="left"/>
               <w:rPr>
-                <w:rFonts w:ascii="Times New Roman" w:eastAsia="等线" w:hAnsi="Times New Roman" w:cs="Times New Roman"/>
+                <w:rFonts w:ascii="Times New Roman" w:eastAsia="DengXian" w:hAnsi="Times New Roman" w:cs="Times New Roman"/>
                 <w:color w:val="000000"/>
                 <w:kern w:val="0"/>
                 <w:sz w:val="22"/>
@@ -14456,7 +14397,7 @@
             </w:pPr>
             <w:r>
               <w:rPr>
-                <w:rFonts w:ascii="Times New Roman" w:eastAsia="等线" w:hAnsi="Times New Roman" w:cs="Times New Roman"/>
+                <w:rFonts w:ascii="Times New Roman" w:eastAsia="DengXian" w:hAnsi="Times New Roman" w:cs="Times New Roman"/>
                 <w:color w:val="000000"/>
                 <w:kern w:val="0"/>
                 <w:sz w:val="22"/>
@@ -14484,7 +14425,7 @@
               <w:widowControl/>
               <w:jc w:val="right"/>
               <w:rPr>
-                <w:rFonts w:ascii="Times New Roman" w:eastAsia="等线" w:hAnsi="Times New Roman" w:cs="Times New Roman"/>
+                <w:rFonts w:ascii="Times New Roman" w:eastAsia="DengXian" w:hAnsi="Times New Roman" w:cs="Times New Roman"/>
                 <w:color w:val="000000"/>
                 <w:kern w:val="0"/>
                 <w:sz w:val="22"/>
@@ -14492,7 +14433,7 @@
             </w:pPr>
             <w:r>
               <w:rPr>
-                <w:rFonts w:ascii="Times New Roman" w:eastAsia="等线" w:hAnsi="Times New Roman" w:cs="Times New Roman"/>
+                <w:rFonts w:ascii="Times New Roman" w:eastAsia="DengXian" w:hAnsi="Times New Roman" w:cs="Times New Roman"/>
                 <w:color w:val="000000"/>
                 <w:kern w:val="0"/>
                 <w:sz w:val="22"/>
@@ -14520,7 +14461,7 @@
               <w:widowControl/>
               <w:jc w:val="right"/>
               <w:rPr>
-                <w:rFonts w:ascii="Times New Roman" w:eastAsia="等线" w:hAnsi="Times New Roman" w:cs="Times New Roman"/>
+                <w:rFonts w:ascii="Times New Roman" w:eastAsia="DengXian" w:hAnsi="Times New Roman" w:cs="Times New Roman"/>
                 <w:color w:val="000000"/>
                 <w:kern w:val="0"/>
                 <w:sz w:val="22"/>
@@ -14528,7 +14469,7 @@
             </w:pPr>
             <w:r>
               <w:rPr>
-                <w:rFonts w:ascii="Times New Roman" w:eastAsia="等线" w:hAnsi="Times New Roman" w:cs="Times New Roman"/>
+                <w:rFonts w:ascii="Times New Roman" w:eastAsia="DengXian" w:hAnsi="Times New Roman" w:cs="Times New Roman"/>
                 <w:color w:val="000000"/>
                 <w:kern w:val="0"/>
                 <w:sz w:val="22"/>
@@ -14556,7 +14497,7 @@
               <w:widowControl/>
               <w:jc w:val="right"/>
               <w:rPr>
-                <w:rFonts w:ascii="Times New Roman" w:eastAsia="等线" w:hAnsi="Times New Roman" w:cs="Times New Roman"/>
+                <w:rFonts w:ascii="Times New Roman" w:eastAsia="DengXian" w:hAnsi="Times New Roman" w:cs="Times New Roman"/>
                 <w:color w:val="000000"/>
                 <w:kern w:val="0"/>
                 <w:sz w:val="22"/>
@@ -14564,7 +14505,7 @@
             </w:pPr>
             <w:r>
               <w:rPr>
-                <w:rFonts w:ascii="Times New Roman" w:eastAsia="等线" w:hAnsi="Times New Roman" w:cs="Times New Roman"/>
+                <w:rFonts w:ascii="Times New Roman" w:eastAsia="DengXian" w:hAnsi="Times New Roman" w:cs="Times New Roman"/>
                 <w:color w:val="000000"/>
                 <w:kern w:val="0"/>
                 <w:sz w:val="22"/>
@@ -14597,7 +14538,7 @@
               <w:widowControl/>
               <w:jc w:val="left"/>
               <w:rPr>
-                <w:rFonts w:ascii="Times New Roman" w:eastAsia="等线" w:hAnsi="Times New Roman" w:cs="Times New Roman"/>
+                <w:rFonts w:ascii="Times New Roman" w:eastAsia="DengXian" w:hAnsi="Times New Roman" w:cs="Times New Roman"/>
                 <w:color w:val="000000"/>
                 <w:kern w:val="0"/>
                 <w:sz w:val="22"/>
@@ -14605,7 +14546,7 @@
             </w:pPr>
             <w:r>
               <w:rPr>
-                <w:rFonts w:ascii="Times New Roman" w:eastAsia="等线" w:hAnsi="Times New Roman" w:cs="Times New Roman"/>
+                <w:rFonts w:ascii="Times New Roman" w:eastAsia="DengXian" w:hAnsi="Times New Roman" w:cs="Times New Roman"/>
                 <w:color w:val="000000"/>
                 <w:kern w:val="0"/>
                 <w:sz w:val="22"/>
@@ -14633,7 +14574,7 @@
               <w:widowControl/>
               <w:jc w:val="right"/>
               <w:rPr>
-                <w:rFonts w:ascii="Times New Roman" w:eastAsia="等线" w:hAnsi="Times New Roman" w:cs="Times New Roman"/>
+                <w:rFonts w:ascii="Times New Roman" w:eastAsia="DengXian" w:hAnsi="Times New Roman" w:cs="Times New Roman"/>
                 <w:color w:val="000000"/>
                 <w:kern w:val="0"/>
                 <w:sz w:val="22"/>
@@ -14641,7 +14582,7 @@
             </w:pPr>
             <w:r>
               <w:rPr>
-                <w:rFonts w:ascii="Times New Roman" w:eastAsia="等线" w:hAnsi="Times New Roman" w:cs="Times New Roman"/>
+                <w:rFonts w:ascii="Times New Roman" w:eastAsia="DengXian" w:hAnsi="Times New Roman" w:cs="Times New Roman"/>
                 <w:color w:val="000000"/>
                 <w:kern w:val="0"/>
                 <w:sz w:val="22"/>
@@ -14669,7 +14610,7 @@
               <w:widowControl/>
               <w:jc w:val="right"/>
               <w:rPr>
-                <w:rFonts w:ascii="Times New Roman" w:eastAsia="等线" w:hAnsi="Times New Roman" w:cs="Times New Roman"/>
+                <w:rFonts w:ascii="Times New Roman" w:eastAsia="DengXian" w:hAnsi="Times New Roman" w:cs="Times New Roman"/>
                 <w:color w:val="000000"/>
                 <w:kern w:val="0"/>
                 <w:sz w:val="22"/>
@@ -14677,7 +14618,7 @@
             </w:pPr>
             <w:r>
               <w:rPr>
-                <w:rFonts w:ascii="Times New Roman" w:eastAsia="等线" w:hAnsi="Times New Roman" w:cs="Times New Roman"/>
+                <w:rFonts w:ascii="Times New Roman" w:eastAsia="DengXian" w:hAnsi="Times New Roman" w:cs="Times New Roman"/>
                 <w:color w:val="000000"/>
                 <w:kern w:val="0"/>
                 <w:sz w:val="22"/>
@@ -14705,7 +14646,7 @@
               <w:widowControl/>
               <w:jc w:val="right"/>
               <w:rPr>
-                <w:rFonts w:ascii="Times New Roman" w:eastAsia="等线" w:hAnsi="Times New Roman" w:cs="Times New Roman"/>
+                <w:rFonts w:ascii="Times New Roman" w:eastAsia="DengXian" w:hAnsi="Times New Roman" w:cs="Times New Roman"/>
                 <w:color w:val="000000"/>
                 <w:kern w:val="0"/>
                 <w:sz w:val="22"/>
@@ -14713,7 +14654,7 @@
             </w:pPr>
             <w:r>
               <w:rPr>
-                <w:rFonts w:ascii="Times New Roman" w:eastAsia="等线" w:hAnsi="Times New Roman" w:cs="Times New Roman"/>
+                <w:rFonts w:ascii="Times New Roman" w:eastAsia="DengXian" w:hAnsi="Times New Roman" w:cs="Times New Roman"/>
                 <w:color w:val="000000"/>
                 <w:kern w:val="0"/>
                 <w:sz w:val="22"/>
@@ -14746,7 +14687,7 @@
               <w:widowControl/>
               <w:jc w:val="left"/>
               <w:rPr>
-                <w:rFonts w:ascii="Times New Roman" w:eastAsia="等线" w:hAnsi="Times New Roman" w:cs="Times New Roman"/>
+                <w:rFonts w:ascii="Times New Roman" w:eastAsia="DengXian" w:hAnsi="Times New Roman" w:cs="Times New Roman"/>
                 <w:b/>
                 <w:bCs/>
                 <w:color w:val="000000"/>
@@ -14756,7 +14697,7 @@
             </w:pPr>
             <w:r>
               <w:rPr>
-                <w:rFonts w:ascii="Times New Roman" w:eastAsia="等线" w:hAnsi="Times New Roman" w:cs="Times New Roman"/>
+                <w:rFonts w:ascii="Times New Roman" w:eastAsia="DengXian" w:hAnsi="Times New Roman" w:cs="Times New Roman"/>
                 <w:b/>
                 <w:bCs/>
                 <w:color w:val="000000"/>
@@ -14786,7 +14727,7 @@
               <w:widowControl/>
               <w:jc w:val="right"/>
               <w:rPr>
-                <w:rFonts w:ascii="Times New Roman" w:eastAsia="等线" w:hAnsi="Times New Roman" w:cs="Times New Roman"/>
+                <w:rFonts w:ascii="Times New Roman" w:eastAsia="DengXian" w:hAnsi="Times New Roman" w:cs="Times New Roman"/>
                 <w:b/>
                 <w:bCs/>
                 <w:color w:val="000000"/>
@@ -14796,7 +14737,7 @@
             </w:pPr>
             <w:r>
               <w:rPr>
-                <w:rFonts w:ascii="Times New Roman" w:eastAsia="等线" w:hAnsi="Times New Roman" w:cs="Times New Roman"/>
+                <w:rFonts w:ascii="Times New Roman" w:eastAsia="DengXian" w:hAnsi="Times New Roman" w:cs="Times New Roman"/>
                 <w:b/>
                 <w:bCs/>
                 <w:color w:val="000000"/>
@@ -14826,7 +14767,7 @@
               <w:widowControl/>
               <w:jc w:val="right"/>
               <w:rPr>
-                <w:rFonts w:ascii="Times New Roman" w:eastAsia="等线" w:hAnsi="Times New Roman" w:cs="Times New Roman"/>
+                <w:rFonts w:ascii="Times New Roman" w:eastAsia="DengXian" w:hAnsi="Times New Roman" w:cs="Times New Roman"/>
                 <w:b/>
                 <w:bCs/>
                 <w:color w:val="000000"/>
@@ -14836,7 +14777,7 @@
             </w:pPr>
             <w:r>
               <w:rPr>
-                <w:rFonts w:ascii="Times New Roman" w:eastAsia="等线" w:hAnsi="Times New Roman" w:cs="Times New Roman"/>
+                <w:rFonts w:ascii="Times New Roman" w:eastAsia="DengXian" w:hAnsi="Times New Roman" w:cs="Times New Roman"/>
                 <w:b/>
                 <w:bCs/>
                 <w:color w:val="000000"/>
@@ -14866,7 +14807,7 @@
               <w:widowControl/>
               <w:jc w:val="right"/>
               <w:rPr>
-                <w:rFonts w:ascii="Times New Roman" w:eastAsia="等线" w:hAnsi="Times New Roman" w:cs="Times New Roman"/>
+                <w:rFonts w:ascii="Times New Roman" w:eastAsia="DengXian" w:hAnsi="Times New Roman" w:cs="Times New Roman"/>
                 <w:b/>
                 <w:bCs/>
                 <w:color w:val="000000"/>
@@ -14876,7 +14817,7 @@
             </w:pPr>
             <w:r>
               <w:rPr>
-                <w:rFonts w:ascii="Times New Roman" w:eastAsia="等线" w:hAnsi="Times New Roman" w:cs="Times New Roman"/>
+                <w:rFonts w:ascii="Times New Roman" w:eastAsia="DengXian" w:hAnsi="Times New Roman" w:cs="Times New Roman"/>
                 <w:b/>
                 <w:bCs/>
                 <w:color w:val="000000"/>
@@ -14911,7 +14852,7 @@
               <w:widowControl/>
               <w:jc w:val="left"/>
               <w:rPr>
-                <w:rFonts w:ascii="Times New Roman" w:eastAsia="等线" w:hAnsi="Times New Roman" w:cs="Times New Roman"/>
+                <w:rFonts w:ascii="Times New Roman" w:eastAsia="DengXian" w:hAnsi="Times New Roman" w:cs="Times New Roman"/>
                 <w:b/>
                 <w:bCs/>
                 <w:color w:val="000000"/>
@@ -14921,7 +14862,7 @@
             </w:pPr>
             <w:r>
               <w:rPr>
-                <w:rFonts w:ascii="Times New Roman" w:eastAsia="等线" w:hAnsi="Times New Roman" w:cs="Times New Roman"/>
+                <w:rFonts w:ascii="Times New Roman" w:eastAsia="DengXian" w:hAnsi="Times New Roman" w:cs="Times New Roman"/>
                 <w:b/>
                 <w:bCs/>
                 <w:color w:val="000000"/>
@@ -14951,7 +14892,7 @@
               <w:widowControl/>
               <w:jc w:val="right"/>
               <w:rPr>
-                <w:rFonts w:ascii="Times New Roman" w:eastAsia="等线" w:hAnsi="Times New Roman" w:cs="Times New Roman"/>
+                <w:rFonts w:ascii="Times New Roman" w:eastAsia="DengXian" w:hAnsi="Times New Roman" w:cs="Times New Roman"/>
                 <w:b/>
                 <w:bCs/>
                 <w:color w:val="000000"/>
@@ -14961,7 +14902,7 @@
             </w:pPr>
             <w:r>
               <w:rPr>
-                <w:rFonts w:ascii="Times New Roman" w:eastAsia="等线" w:hAnsi="Times New Roman" w:cs="Times New Roman"/>
+                <w:rFonts w:ascii="Times New Roman" w:eastAsia="DengXian" w:hAnsi="Times New Roman" w:cs="Times New Roman"/>
                 <w:b/>
                 <w:bCs/>
                 <w:color w:val="000000"/>
@@ -14991,7 +14932,7 @@
               <w:widowControl/>
               <w:jc w:val="right"/>
               <w:rPr>
-                <w:rFonts w:ascii="Times New Roman" w:eastAsia="等线" w:hAnsi="Times New Roman" w:cs="Times New Roman"/>
+                <w:rFonts w:ascii="Times New Roman" w:eastAsia="DengXian" w:hAnsi="Times New Roman" w:cs="Times New Roman"/>
                 <w:b/>
                 <w:bCs/>
                 <w:color w:val="000000"/>
@@ -15001,7 +14942,7 @@
             </w:pPr>
             <w:r>
               <w:rPr>
-                <w:rFonts w:ascii="Times New Roman" w:eastAsia="等线" w:hAnsi="Times New Roman" w:cs="Times New Roman"/>
+                <w:rFonts w:ascii="Times New Roman" w:eastAsia="DengXian" w:hAnsi="Times New Roman" w:cs="Times New Roman"/>
                 <w:b/>
                 <w:bCs/>
                 <w:color w:val="000000"/>
@@ -15031,7 +14972,7 @@
               <w:widowControl/>
               <w:jc w:val="right"/>
               <w:rPr>
-                <w:rFonts w:ascii="Times New Roman" w:eastAsia="等线" w:hAnsi="Times New Roman" w:cs="Times New Roman"/>
+                <w:rFonts w:ascii="Times New Roman" w:eastAsia="DengXian" w:hAnsi="Times New Roman" w:cs="Times New Roman"/>
                 <w:b/>
                 <w:bCs/>
                 <w:color w:val="000000"/>
@@ -15041,7 +14982,7 @@
             </w:pPr>
             <w:r>
               <w:rPr>
-                <w:rFonts w:ascii="Times New Roman" w:eastAsia="等线" w:hAnsi="Times New Roman" w:cs="Times New Roman"/>
+                <w:rFonts w:ascii="Times New Roman" w:eastAsia="DengXian" w:hAnsi="Times New Roman" w:cs="Times New Roman"/>
                 <w:b/>
                 <w:bCs/>
                 <w:color w:val="000000"/>
@@ -15076,7 +15017,7 @@
               <w:widowControl/>
               <w:jc w:val="left"/>
               <w:rPr>
-                <w:rFonts w:ascii="Times New Roman" w:eastAsia="等线" w:hAnsi="Times New Roman" w:cs="Times New Roman"/>
+                <w:rFonts w:ascii="Times New Roman" w:eastAsia="DengXian" w:hAnsi="Times New Roman" w:cs="Times New Roman"/>
                 <w:color w:val="000000"/>
                 <w:kern w:val="0"/>
                 <w:sz w:val="22"/>
@@ -15084,7 +15025,7 @@
             </w:pPr>
             <w:r>
               <w:rPr>
-                <w:rFonts w:ascii="Times New Roman" w:eastAsia="等线" w:hAnsi="Times New Roman" w:cs="Times New Roman"/>
+                <w:rFonts w:ascii="Times New Roman" w:eastAsia="DengXian" w:hAnsi="Times New Roman" w:cs="Times New Roman"/>
                 <w:color w:val="000000"/>
                 <w:kern w:val="0"/>
                 <w:sz w:val="22"/>
@@ -15112,7 +15053,7 @@
               <w:widowControl/>
               <w:jc w:val="right"/>
               <w:rPr>
-                <w:rFonts w:ascii="Times New Roman" w:eastAsia="等线" w:hAnsi="Times New Roman" w:cs="Times New Roman"/>
+                <w:rFonts w:ascii="Times New Roman" w:eastAsia="DengXian" w:hAnsi="Times New Roman" w:cs="Times New Roman"/>
                 <w:color w:val="000000"/>
                 <w:kern w:val="0"/>
                 <w:sz w:val="22"/>
@@ -15120,7 +15061,7 @@
             </w:pPr>
             <w:r>
               <w:rPr>
-                <w:rFonts w:ascii="Times New Roman" w:eastAsia="等线" w:hAnsi="Times New Roman" w:cs="Times New Roman"/>
+                <w:rFonts w:ascii="Times New Roman" w:eastAsia="DengXian" w:hAnsi="Times New Roman" w:cs="Times New Roman"/>
                 <w:color w:val="000000"/>
                 <w:kern w:val="0"/>
                 <w:sz w:val="22"/>
@@ -15148,7 +15089,7 @@
               <w:widowControl/>
               <w:jc w:val="right"/>
               <w:rPr>
-                <w:rFonts w:ascii="Times New Roman" w:eastAsia="等线" w:hAnsi="Times New Roman" w:cs="Times New Roman"/>
+                <w:rFonts w:ascii="Times New Roman" w:eastAsia="DengXian" w:hAnsi="Times New Roman" w:cs="Times New Roman"/>
                 <w:color w:val="000000"/>
                 <w:kern w:val="0"/>
                 <w:sz w:val="22"/>
@@ -15156,7 +15097,7 @@
             </w:pPr>
             <w:r>
               <w:rPr>
-                <w:rFonts w:ascii="Times New Roman" w:eastAsia="等线" w:hAnsi="Times New Roman" w:cs="Times New Roman"/>
+                <w:rFonts w:ascii="Times New Roman" w:eastAsia="DengXian" w:hAnsi="Times New Roman" w:cs="Times New Roman"/>
                 <w:color w:val="000000"/>
                 <w:kern w:val="0"/>
                 <w:sz w:val="22"/>
@@ -15184,7 +15125,7 @@
               <w:widowControl/>
               <w:jc w:val="right"/>
               <w:rPr>
-                <w:rFonts w:ascii="Times New Roman" w:eastAsia="等线" w:hAnsi="Times New Roman" w:cs="Times New Roman"/>
+                <w:rFonts w:ascii="Times New Roman" w:eastAsia="DengXian" w:hAnsi="Times New Roman" w:cs="Times New Roman"/>
                 <w:color w:val="000000"/>
                 <w:kern w:val="0"/>
                 <w:sz w:val="22"/>
@@ -15192,7 +15133,7 @@
             </w:pPr>
             <w:r>
               <w:rPr>
-                <w:rFonts w:ascii="Times New Roman" w:eastAsia="等线" w:hAnsi="Times New Roman" w:cs="Times New Roman"/>
+                <w:rFonts w:ascii="Times New Roman" w:eastAsia="DengXian" w:hAnsi="Times New Roman" w:cs="Times New Roman"/>
                 <w:color w:val="000000"/>
                 <w:kern w:val="0"/>
                 <w:sz w:val="22"/>
@@ -15225,7 +15166,7 @@
               <w:widowControl/>
               <w:jc w:val="left"/>
               <w:rPr>
-                <w:rFonts w:ascii="Times New Roman" w:eastAsia="等线" w:hAnsi="Times New Roman" w:cs="Times New Roman"/>
+                <w:rFonts w:ascii="Times New Roman" w:eastAsia="DengXian" w:hAnsi="Times New Roman" w:cs="Times New Roman"/>
                 <w:color w:val="000000"/>
                 <w:kern w:val="0"/>
                 <w:sz w:val="22"/>
@@ -15233,7 +15174,7 @@
             </w:pPr>
             <w:r>
               <w:rPr>
-                <w:rFonts w:ascii="Times New Roman" w:eastAsia="等线" w:hAnsi="Times New Roman" w:cs="Times New Roman"/>
+                <w:rFonts w:ascii="Times New Roman" w:eastAsia="DengXian" w:hAnsi="Times New Roman" w:cs="Times New Roman"/>
                 <w:color w:val="000000"/>
                 <w:kern w:val="0"/>
                 <w:sz w:val="22"/>
@@ -15243,7 +15184,7 @@
             <w:proofErr w:type="spellStart"/>
             <w:r>
               <w:rPr>
-                <w:rFonts w:ascii="Times New Roman" w:eastAsia="等线" w:hAnsi="Times New Roman" w:cs="Times New Roman"/>
+                <w:rFonts w:ascii="Times New Roman" w:eastAsia="DengXian" w:hAnsi="Times New Roman" w:cs="Times New Roman"/>
                 <w:color w:val="000000"/>
                 <w:kern w:val="0"/>
                 <w:sz w:val="22"/>
@@ -15253,7 +15194,7 @@
             <w:proofErr w:type="spellEnd"/>
             <w:r>
               <w:rPr>
-                <w:rFonts w:ascii="Times New Roman" w:eastAsia="等线" w:hAnsi="Times New Roman" w:cs="Times New Roman"/>
+                <w:rFonts w:ascii="Times New Roman" w:eastAsia="DengXian" w:hAnsi="Times New Roman" w:cs="Times New Roman"/>
                 <w:color w:val="000000"/>
                 <w:kern w:val="0"/>
                 <w:sz w:val="22"/>
@@ -15281,7 +15222,7 @@
               <w:widowControl/>
               <w:jc w:val="right"/>
               <w:rPr>
-                <w:rFonts w:ascii="Times New Roman" w:eastAsia="等线" w:hAnsi="Times New Roman" w:cs="Times New Roman"/>
+                <w:rFonts w:ascii="Times New Roman" w:eastAsia="DengXian" w:hAnsi="Times New Roman" w:cs="Times New Roman"/>
                 <w:color w:val="000000"/>
                 <w:kern w:val="0"/>
                 <w:sz w:val="22"/>
@@ -15289,7 +15230,7 @@
             </w:pPr>
             <w:r>
               <w:rPr>
-                <w:rFonts w:ascii="Times New Roman" w:eastAsia="等线" w:hAnsi="Times New Roman" w:cs="Times New Roman"/>
+                <w:rFonts w:ascii="Times New Roman" w:eastAsia="DengXian" w:hAnsi="Times New Roman" w:cs="Times New Roman"/>
                 <w:color w:val="000000"/>
                 <w:kern w:val="0"/>
                 <w:sz w:val="22"/>
@@ -15317,7 +15258,7 @@
               <w:widowControl/>
               <w:jc w:val="right"/>
               <w:rPr>
-                <w:rFonts w:ascii="Times New Roman" w:eastAsia="等线" w:hAnsi="Times New Roman" w:cs="Times New Roman"/>
+                <w:rFonts w:ascii="Times New Roman" w:eastAsia="DengXian" w:hAnsi="Times New Roman" w:cs="Times New Roman"/>
                 <w:color w:val="000000"/>
                 <w:kern w:val="0"/>
                 <w:sz w:val="22"/>
@@ -15325,7 +15266,7 @@
             </w:pPr>
             <w:r>
               <w:rPr>
-                <w:rFonts w:ascii="Times New Roman" w:eastAsia="等线" w:hAnsi="Times New Roman" w:cs="Times New Roman"/>
+                <w:rFonts w:ascii="Times New Roman" w:eastAsia="DengXian" w:hAnsi="Times New Roman" w:cs="Times New Roman"/>
                 <w:color w:val="000000"/>
                 <w:kern w:val="0"/>
                 <w:sz w:val="22"/>
@@ -15353,7 +15294,7 @@
               <w:widowControl/>
               <w:jc w:val="right"/>
               <w:rPr>
-                <w:rFonts w:ascii="Times New Roman" w:eastAsia="等线" w:hAnsi="Times New Roman" w:cs="Times New Roman"/>
+                <w:rFonts w:ascii="Times New Roman" w:eastAsia="DengXian" w:hAnsi="Times New Roman" w:cs="Times New Roman"/>
                 <w:color w:val="000000"/>
                 <w:kern w:val="0"/>
                 <w:sz w:val="22"/>
@@ -15361,7 +15302,7 @@
             </w:pPr>
             <w:r>
               <w:rPr>
-                <w:rFonts w:ascii="Times New Roman" w:eastAsia="等线" w:hAnsi="Times New Roman" w:cs="Times New Roman"/>
+                <w:rFonts w:ascii="Times New Roman" w:eastAsia="DengXian" w:hAnsi="Times New Roman" w:cs="Times New Roman"/>
                 <w:color w:val="000000"/>
                 <w:kern w:val="0"/>
                 <w:sz w:val="22"/>
@@ -15394,7 +15335,7 @@
               <w:widowControl/>
               <w:jc w:val="left"/>
               <w:rPr>
-                <w:rFonts w:ascii="Times New Roman" w:eastAsia="等线" w:hAnsi="Times New Roman" w:cs="Times New Roman"/>
+                <w:rFonts w:ascii="Times New Roman" w:eastAsia="DengXian" w:hAnsi="Times New Roman" w:cs="Times New Roman"/>
                 <w:color w:val="000000"/>
                 <w:kern w:val="0"/>
                 <w:sz w:val="22"/>
@@ -15402,7 +15343,7 @@
             </w:pPr>
             <w:r>
               <w:rPr>
-                <w:rFonts w:ascii="Times New Roman" w:eastAsia="等线" w:hAnsi="Times New Roman" w:cs="Times New Roman"/>
+                <w:rFonts w:ascii="Times New Roman" w:eastAsia="DengXian" w:hAnsi="Times New Roman" w:cs="Times New Roman"/>
                 <w:color w:val="000000"/>
                 <w:kern w:val="0"/>
                 <w:sz w:val="22"/>
@@ -15430,7 +15371,7 @@
               <w:widowControl/>
               <w:jc w:val="right"/>
               <w:rPr>
-                <w:rFonts w:ascii="Times New Roman" w:eastAsia="等线" w:hAnsi="Times New Roman" w:cs="Times New Roman"/>
+                <w:rFonts w:ascii="Times New Roman" w:eastAsia="DengXian" w:hAnsi="Times New Roman" w:cs="Times New Roman"/>
                 <w:color w:val="000000"/>
                 <w:kern w:val="0"/>
                 <w:sz w:val="22"/>
@@ -15438,7 +15379,7 @@
             </w:pPr>
             <w:r>
               <w:rPr>
-                <w:rFonts w:ascii="Times New Roman" w:eastAsia="等线" w:hAnsi="Times New Roman" w:cs="Times New Roman"/>
+                <w:rFonts w:ascii="Times New Roman" w:eastAsia="DengXian" w:hAnsi="Times New Roman" w:cs="Times New Roman"/>
                 <w:color w:val="000000"/>
                 <w:kern w:val="0"/>
                 <w:sz w:val="22"/>
@@ -15466,7 +15407,7 @@
               <w:widowControl/>
               <w:jc w:val="right"/>
               <w:rPr>
-                <w:rFonts w:ascii="Times New Roman" w:eastAsia="等线" w:hAnsi="Times New Roman" w:cs="Times New Roman"/>
+                <w:rFonts w:ascii="Times New Roman" w:eastAsia="DengXian" w:hAnsi="Times New Roman" w:cs="Times New Roman"/>
                 <w:color w:val="000000"/>
                 <w:kern w:val="0"/>
                 <w:sz w:val="22"/>
@@ -15474,7 +15415,7 @@
             </w:pPr>
             <w:r>
               <w:rPr>
-                <w:rFonts w:ascii="Times New Roman" w:eastAsia="等线" w:hAnsi="Times New Roman" w:cs="Times New Roman"/>
+                <w:rFonts w:ascii="Times New Roman" w:eastAsia="DengXian" w:hAnsi="Times New Roman" w:cs="Times New Roman"/>
                 <w:color w:val="000000"/>
                 <w:kern w:val="0"/>
                 <w:sz w:val="22"/>
@@ -15502,7 +15443,7 @@
               <w:widowControl/>
               <w:jc w:val="right"/>
               <w:rPr>
-                <w:rFonts w:ascii="Times New Roman" w:eastAsia="等线" w:hAnsi="Times New Roman" w:cs="Times New Roman"/>
+                <w:rFonts w:ascii="Times New Roman" w:eastAsia="DengXian" w:hAnsi="Times New Roman" w:cs="Times New Roman"/>
                 <w:color w:val="000000"/>
                 <w:kern w:val="0"/>
                 <w:sz w:val="22"/>
@@ -15510,7 +15451,7 @@
             </w:pPr>
             <w:r>
               <w:rPr>
-                <w:rFonts w:ascii="Times New Roman" w:eastAsia="等线" w:hAnsi="Times New Roman" w:cs="Times New Roman"/>
+                <w:rFonts w:ascii="Times New Roman" w:eastAsia="DengXian" w:hAnsi="Times New Roman" w:cs="Times New Roman"/>
                 <w:color w:val="000000"/>
                 <w:kern w:val="0"/>
                 <w:sz w:val="22"/>
@@ -15543,7 +15484,7 @@
               <w:widowControl/>
               <w:jc w:val="left"/>
               <w:rPr>
-                <w:rFonts w:ascii="Times New Roman" w:eastAsia="等线" w:hAnsi="Times New Roman" w:cs="Times New Roman"/>
+                <w:rFonts w:ascii="Times New Roman" w:eastAsia="DengXian" w:hAnsi="Times New Roman" w:cs="Times New Roman"/>
                 <w:color w:val="000000"/>
                 <w:kern w:val="0"/>
                 <w:sz w:val="22"/>
@@ -15551,7 +15492,7 @@
             </w:pPr>
             <w:r>
               <w:rPr>
-                <w:rFonts w:ascii="Times New Roman" w:eastAsia="等线" w:hAnsi="Times New Roman" w:cs="Times New Roman"/>
+                <w:rFonts w:ascii="Times New Roman" w:eastAsia="DengXian" w:hAnsi="Times New Roman" w:cs="Times New Roman"/>
                 <w:color w:val="000000"/>
                 <w:kern w:val="0"/>
                 <w:sz w:val="22"/>
@@ -15579,7 +15520,7 @@
               <w:widowControl/>
               <w:jc w:val="right"/>
               <w:rPr>
-                <w:rFonts w:ascii="Times New Roman" w:eastAsia="等线" w:hAnsi="Times New Roman" w:cs="Times New Roman"/>
+                <w:rFonts w:ascii="Times New Roman" w:eastAsia="DengXian" w:hAnsi="Times New Roman" w:cs="Times New Roman"/>
                 <w:color w:val="000000"/>
                 <w:kern w:val="0"/>
                 <w:sz w:val="22"/>
@@ -15587,7 +15528,7 @@
             </w:pPr>
             <w:r>
               <w:rPr>
-                <w:rFonts w:ascii="Times New Roman" w:eastAsia="等线" w:hAnsi="Times New Roman" w:cs="Times New Roman"/>
+                <w:rFonts w:ascii="Times New Roman" w:eastAsia="DengXian" w:hAnsi="Times New Roman" w:cs="Times New Roman"/>
                 <w:color w:val="000000"/>
                 <w:kern w:val="0"/>
                 <w:sz w:val="22"/>
@@ -15615,7 +15556,7 @@
               <w:widowControl/>
               <w:jc w:val="right"/>
               <w:rPr>
-                <w:rFonts w:ascii="Times New Roman" w:eastAsia="等线" w:hAnsi="Times New Roman" w:cs="Times New Roman"/>
+                <w:rFonts w:ascii="Times New Roman" w:eastAsia="DengXian" w:hAnsi="Times New Roman" w:cs="Times New Roman"/>
                 <w:color w:val="000000"/>
                 <w:kern w:val="0"/>
                 <w:sz w:val="22"/>
@@ -15623,7 +15564,7 @@
             </w:pPr>
             <w:r>
               <w:rPr>
-                <w:rFonts w:ascii="Times New Roman" w:eastAsia="等线" w:hAnsi="Times New Roman" w:cs="Times New Roman"/>
+                <w:rFonts w:ascii="Times New Roman" w:eastAsia="DengXian" w:hAnsi="Times New Roman" w:cs="Times New Roman"/>
                 <w:color w:val="000000"/>
                 <w:kern w:val="0"/>
                 <w:sz w:val="22"/>
@@ -15651,7 +15592,7 @@
               <w:widowControl/>
               <w:jc w:val="right"/>
               <w:rPr>
-                <w:rFonts w:ascii="Times New Roman" w:eastAsia="等线" w:hAnsi="Times New Roman" w:cs="Times New Roman"/>
+                <w:rFonts w:ascii="Times New Roman" w:eastAsia="DengXian" w:hAnsi="Times New Roman" w:cs="Times New Roman"/>
                 <w:color w:val="000000"/>
                 <w:kern w:val="0"/>
                 <w:sz w:val="22"/>
@@ -15659,7 +15600,7 @@
             </w:pPr>
             <w:r>
               <w:rPr>
-                <w:rFonts w:ascii="Times New Roman" w:eastAsia="等线" w:hAnsi="Times New Roman" w:cs="Times New Roman"/>
+                <w:rFonts w:ascii="Times New Roman" w:eastAsia="DengXian" w:hAnsi="Times New Roman" w:cs="Times New Roman"/>
                 <w:color w:val="000000"/>
                 <w:kern w:val="0"/>
                 <w:sz w:val="22"/>
@@ -15692,7 +15633,7 @@
               <w:widowControl/>
               <w:jc w:val="left"/>
               <w:rPr>
-                <w:rFonts w:ascii="Times New Roman" w:eastAsia="等线" w:hAnsi="Times New Roman" w:cs="Times New Roman"/>
+                <w:rFonts w:ascii="Times New Roman" w:eastAsia="DengXian" w:hAnsi="Times New Roman" w:cs="Times New Roman"/>
                 <w:b/>
                 <w:bCs/>
                 <w:color w:val="000000"/>
@@ -15702,7 +15643,7 @@
             </w:pPr>
             <w:r>
               <w:rPr>
-                <w:rFonts w:ascii="Times New Roman" w:eastAsia="等线" w:hAnsi="Times New Roman" w:cs="Times New Roman"/>
+                <w:rFonts w:ascii="Times New Roman" w:eastAsia="DengXian" w:hAnsi="Times New Roman" w:cs="Times New Roman"/>
                 <w:b/>
                 <w:bCs/>
                 <w:color w:val="000000"/>
@@ -15732,7 +15673,7 @@
               <w:widowControl/>
               <w:jc w:val="right"/>
               <w:rPr>
-                <w:rFonts w:ascii="Times New Roman" w:eastAsia="等线" w:hAnsi="Times New Roman" w:cs="Times New Roman"/>
+                <w:rFonts w:ascii="Times New Roman" w:eastAsia="DengXian" w:hAnsi="Times New Roman" w:cs="Times New Roman"/>
                 <w:b/>
                 <w:bCs/>
                 <w:color w:val="000000"/>
@@ -15742,7 +15683,7 @@
             </w:pPr>
             <w:r>
               <w:rPr>
-                <w:rFonts w:ascii="Times New Roman" w:eastAsia="等线" w:hAnsi="Times New Roman" w:cs="Times New Roman"/>
+                <w:rFonts w:ascii="Times New Roman" w:eastAsia="DengXian" w:hAnsi="Times New Roman" w:cs="Times New Roman"/>
                 <w:b/>
                 <w:bCs/>
                 <w:color w:val="000000"/>
@@ -15772,7 +15713,7 @@
               <w:widowControl/>
               <w:jc w:val="right"/>
               <w:rPr>
-                <w:rFonts w:ascii="Times New Roman" w:eastAsia="等线" w:hAnsi="Times New Roman" w:cs="Times New Roman"/>
+                <w:rFonts w:ascii="Times New Roman" w:eastAsia="DengXian" w:hAnsi="Times New Roman" w:cs="Times New Roman"/>
                 <w:b/>
                 <w:bCs/>
                 <w:color w:val="000000"/>
@@ -15782,7 +15723,7 @@
             </w:pPr>
             <w:r>
               <w:rPr>
-                <w:rFonts w:ascii="Times New Roman" w:eastAsia="等线" w:hAnsi="Times New Roman" w:cs="Times New Roman"/>
+                <w:rFonts w:ascii="Times New Roman" w:eastAsia="DengXian" w:hAnsi="Times New Roman" w:cs="Times New Roman"/>
                 <w:b/>
                 <w:bCs/>
                 <w:color w:val="000000"/>
@@ -15812,7 +15753,7 @@
               <w:widowControl/>
               <w:jc w:val="right"/>
               <w:rPr>
-                <w:rFonts w:ascii="Times New Roman" w:eastAsia="等线" w:hAnsi="Times New Roman" w:cs="Times New Roman"/>
+                <w:rFonts w:ascii="Times New Roman" w:eastAsia="DengXian" w:hAnsi="Times New Roman" w:cs="Times New Roman"/>
                 <w:b/>
                 <w:bCs/>
                 <w:color w:val="000000"/>
@@ -15822,7 +15763,7 @@
             </w:pPr>
             <w:r>
               <w:rPr>
-                <w:rFonts w:ascii="Times New Roman" w:eastAsia="等线" w:hAnsi="Times New Roman" w:cs="Times New Roman"/>
+                <w:rFonts w:ascii="Times New Roman" w:eastAsia="DengXian" w:hAnsi="Times New Roman" w:cs="Times New Roman"/>
                 <w:b/>
                 <w:bCs/>
                 <w:color w:val="000000"/>
@@ -15857,7 +15798,7 @@
               <w:widowControl/>
               <w:jc w:val="left"/>
               <w:rPr>
-                <w:rFonts w:ascii="Times New Roman" w:eastAsia="等线" w:hAnsi="Times New Roman" w:cs="Times New Roman"/>
+                <w:rFonts w:ascii="Times New Roman" w:eastAsia="DengXian" w:hAnsi="Times New Roman" w:cs="Times New Roman"/>
                 <w:color w:val="000000"/>
                 <w:kern w:val="0"/>
                 <w:sz w:val="22"/>
@@ -15865,7 +15806,7 @@
             </w:pPr>
             <w:r>
               <w:rPr>
-                <w:rFonts w:ascii="Times New Roman" w:eastAsia="等线" w:hAnsi="Times New Roman" w:cs="Times New Roman"/>
+                <w:rFonts w:ascii="Times New Roman" w:eastAsia="DengXian" w:hAnsi="Times New Roman" w:cs="Times New Roman"/>
                 <w:color w:val="000000"/>
                 <w:kern w:val="0"/>
                 <w:sz w:val="22"/>
@@ -15893,7 +15834,7 @@
               <w:widowControl/>
               <w:jc w:val="right"/>
               <w:rPr>
-                <w:rFonts w:ascii="Times New Roman" w:eastAsia="等线" w:hAnsi="Times New Roman" w:cs="Times New Roman"/>
+                <w:rFonts w:ascii="Times New Roman" w:eastAsia="DengXian" w:hAnsi="Times New Roman" w:cs="Times New Roman"/>
                 <w:color w:val="000000"/>
                 <w:kern w:val="0"/>
                 <w:sz w:val="22"/>
@@ -15901,7 +15842,7 @@
             </w:pPr>
             <w:r>
               <w:rPr>
-                <w:rFonts w:ascii="Times New Roman" w:eastAsia="等线" w:hAnsi="Times New Roman" w:cs="Times New Roman"/>
+                <w:rFonts w:ascii="Times New Roman" w:eastAsia="DengXian" w:hAnsi="Times New Roman" w:cs="Times New Roman"/>
                 <w:color w:val="000000"/>
                 <w:kern w:val="0"/>
                 <w:sz w:val="22"/>
@@ -15929,7 +15870,7 @@
               <w:widowControl/>
               <w:jc w:val="right"/>
               <w:rPr>
-                <w:rFonts w:ascii="Times New Roman" w:eastAsia="等线" w:hAnsi="Times New Roman" w:cs="Times New Roman"/>
+                <w:rFonts w:ascii="Times New Roman" w:eastAsia="DengXian" w:hAnsi="Times New Roman" w:cs="Times New Roman"/>
                 <w:color w:val="000000"/>
                 <w:kern w:val="0"/>
                 <w:sz w:val="22"/>
@@ -15937,7 +15878,7 @@
             </w:pPr>
             <w:r>
               <w:rPr>
-                <w:rFonts w:ascii="Times New Roman" w:eastAsia="等线" w:hAnsi="Times New Roman" w:cs="Times New Roman"/>
+                <w:rFonts w:ascii="Times New Roman" w:eastAsia="DengXian" w:hAnsi="Times New Roman" w:cs="Times New Roman"/>
                 <w:color w:val="000000"/>
                 <w:kern w:val="0"/>
                 <w:sz w:val="22"/>
@@ -15965,7 +15906,7 @@
               <w:widowControl/>
               <w:jc w:val="right"/>
               <w:rPr>
-                <w:rFonts w:ascii="Times New Roman" w:eastAsia="等线" w:hAnsi="Times New Roman" w:cs="Times New Roman"/>
+                <w:rFonts w:ascii="Times New Roman" w:eastAsia="DengXian" w:hAnsi="Times New Roman" w:cs="Times New Roman"/>
                 <w:color w:val="000000"/>
                 <w:kern w:val="0"/>
                 <w:sz w:val="22"/>
@@ -15973,7 +15914,7 @@
             </w:pPr>
             <w:r>
               <w:rPr>
-                <w:rFonts w:ascii="Times New Roman" w:eastAsia="等线" w:hAnsi="Times New Roman" w:cs="Times New Roman"/>
+                <w:rFonts w:ascii="Times New Roman" w:eastAsia="DengXian" w:hAnsi="Times New Roman" w:cs="Times New Roman"/>
                 <w:color w:val="000000"/>
                 <w:kern w:val="0"/>
                 <w:sz w:val="22"/>
@@ -16006,7 +15947,7 @@
               <w:widowControl/>
               <w:jc w:val="left"/>
               <w:rPr>
-                <w:rFonts w:ascii="Times New Roman" w:eastAsia="等线" w:hAnsi="Times New Roman" w:cs="Times New Roman"/>
+                <w:rFonts w:ascii="Times New Roman" w:eastAsia="DengXian" w:hAnsi="Times New Roman" w:cs="Times New Roman"/>
                 <w:color w:val="000000"/>
                 <w:kern w:val="0"/>
                 <w:sz w:val="22"/>
@@ -16014,7 +15955,7 @@
             </w:pPr>
             <w:r>
               <w:rPr>
-                <w:rFonts w:ascii="Times New Roman" w:eastAsia="等线" w:hAnsi="Times New Roman" w:cs="Times New Roman"/>
+                <w:rFonts w:ascii="Times New Roman" w:eastAsia="DengXian" w:hAnsi="Times New Roman" w:cs="Times New Roman"/>
                 <w:color w:val="000000"/>
                 <w:kern w:val="0"/>
                 <w:sz w:val="22"/>
@@ -16042,7 +15983,7 @@
               <w:widowControl/>
               <w:jc w:val="right"/>
               <w:rPr>
-                <w:rFonts w:ascii="Times New Roman" w:eastAsia="等线" w:hAnsi="Times New Roman" w:cs="Times New Roman"/>
+                <w:rFonts w:ascii="Times New Roman" w:eastAsia="DengXian" w:hAnsi="Times New Roman" w:cs="Times New Roman"/>
                 <w:color w:val="000000"/>
                 <w:kern w:val="0"/>
                 <w:sz w:val="22"/>
@@ -16050,7 +15991,7 @@
             </w:pPr>
             <w:r>
               <w:rPr>
-                <w:rFonts w:ascii="Times New Roman" w:eastAsia="等线" w:hAnsi="Times New Roman" w:cs="Times New Roman"/>
+                <w:rFonts w:ascii="Times New Roman" w:eastAsia="DengXian" w:hAnsi="Times New Roman" w:cs="Times New Roman"/>
                 <w:color w:val="000000"/>
                 <w:kern w:val="0"/>
                 <w:sz w:val="22"/>
@@ -16078,7 +16019,7 @@
               <w:widowControl/>
               <w:jc w:val="right"/>
               <w:rPr>
-                <w:rFonts w:ascii="Times New Roman" w:eastAsia="等线" w:hAnsi="Times New Roman" w:cs="Times New Roman"/>
+                <w:rFonts w:ascii="Times New Roman" w:eastAsia="DengXian" w:hAnsi="Times New Roman" w:cs="Times New Roman"/>
                 <w:color w:val="000000"/>
                 <w:kern w:val="0"/>
                 <w:sz w:val="22"/>
@@ -16086,7 +16027,7 @@
             </w:pPr>
             <w:r>
               <w:rPr>
-                <w:rFonts w:ascii="Times New Roman" w:eastAsia="等线" w:hAnsi="Times New Roman" w:cs="Times New Roman"/>
+                <w:rFonts w:ascii="Times New Roman" w:eastAsia="DengXian" w:hAnsi="Times New Roman" w:cs="Times New Roman"/>
                 <w:color w:val="000000"/>
                 <w:kern w:val="0"/>
                 <w:sz w:val="22"/>
@@ -16114,7 +16055,7 @@
               <w:widowControl/>
               <w:jc w:val="right"/>
               <w:rPr>
-                <w:rFonts w:ascii="Times New Roman" w:eastAsia="等线" w:hAnsi="Times New Roman" w:cs="Times New Roman"/>
+                <w:rFonts w:ascii="Times New Roman" w:eastAsia="DengXian" w:hAnsi="Times New Roman" w:cs="Times New Roman"/>
                 <w:color w:val="000000"/>
                 <w:kern w:val="0"/>
                 <w:sz w:val="22"/>
@@ -16122,7 +16063,7 @@
             </w:pPr>
             <w:r>
               <w:rPr>
-                <w:rFonts w:ascii="Times New Roman" w:eastAsia="等线" w:hAnsi="Times New Roman" w:cs="Times New Roman"/>
+                <w:rFonts w:ascii="Times New Roman" w:eastAsia="DengXian" w:hAnsi="Times New Roman" w:cs="Times New Roman"/>
                 <w:color w:val="000000"/>
                 <w:kern w:val="0"/>
                 <w:sz w:val="22"/>
@@ -16155,7 +16096,7 @@
               <w:widowControl/>
               <w:jc w:val="left"/>
               <w:rPr>
-                <w:rFonts w:ascii="Times New Roman" w:eastAsia="等线" w:hAnsi="Times New Roman" w:cs="Times New Roman"/>
+                <w:rFonts w:ascii="Times New Roman" w:eastAsia="DengXian" w:hAnsi="Times New Roman" w:cs="Times New Roman"/>
                 <w:color w:val="000000"/>
                 <w:kern w:val="0"/>
                 <w:sz w:val="22"/>
@@ -16163,7 +16104,7 @@
             </w:pPr>
             <w:r>
               <w:rPr>
-                <w:rFonts w:ascii="Times New Roman" w:eastAsia="等线" w:hAnsi="Times New Roman" w:cs="Times New Roman"/>
+                <w:rFonts w:ascii="Times New Roman" w:eastAsia="DengXian" w:hAnsi="Times New Roman" w:cs="Times New Roman"/>
                 <w:color w:val="000000"/>
                 <w:kern w:val="0"/>
                 <w:sz w:val="22"/>
@@ -16173,7 +16114,7 @@
             <w:proofErr w:type="spellStart"/>
             <w:r>
               <w:rPr>
-                <w:rFonts w:ascii="Times New Roman" w:eastAsia="等线" w:hAnsi="Times New Roman" w:cs="Times New Roman"/>
+                <w:rFonts w:ascii="Times New Roman" w:eastAsia="DengXian" w:hAnsi="Times New Roman" w:cs="Times New Roman"/>
                 <w:color w:val="000000"/>
                 <w:kern w:val="0"/>
                 <w:sz w:val="22"/>
@@ -16183,7 +16124,7 @@
             <w:proofErr w:type="spellEnd"/>
             <w:r>
               <w:rPr>
-                <w:rFonts w:ascii="Times New Roman" w:eastAsia="等线" w:hAnsi="Times New Roman" w:cs="Times New Roman"/>
+                <w:rFonts w:ascii="Times New Roman" w:eastAsia="DengXian" w:hAnsi="Times New Roman" w:cs="Times New Roman"/>
                 <w:color w:val="000000"/>
                 <w:kern w:val="0"/>
                 <w:sz w:val="22"/>
@@ -16211,7 +16152,7 @@
               <w:widowControl/>
               <w:jc w:val="right"/>
               <w:rPr>
-                <w:rFonts w:ascii="Times New Roman" w:eastAsia="等线" w:hAnsi="Times New Roman" w:cs="Times New Roman"/>
+                <w:rFonts w:ascii="Times New Roman" w:eastAsia="DengXian" w:hAnsi="Times New Roman" w:cs="Times New Roman"/>
                 <w:color w:val="000000"/>
                 <w:kern w:val="0"/>
                 <w:sz w:val="22"/>
@@ -16219,7 +16160,7 @@
             </w:pPr>
             <w:r>
               <w:rPr>
-                <w:rFonts w:ascii="Times New Roman" w:eastAsia="等线" w:hAnsi="Times New Roman" w:cs="Times New Roman"/>
+                <w:rFonts w:ascii="Times New Roman" w:eastAsia="DengXian" w:hAnsi="Times New Roman" w:cs="Times New Roman"/>
                 <w:color w:val="000000"/>
                 <w:kern w:val="0"/>
                 <w:sz w:val="22"/>
@@ -16247,7 +16188,7 @@
               <w:widowControl/>
               <w:jc w:val="right"/>
               <w:rPr>
-                <w:rFonts w:ascii="Times New Roman" w:eastAsia="等线" w:hAnsi="Times New Roman" w:cs="Times New Roman"/>
+                <w:rFonts w:ascii="Times New Roman" w:eastAsia="DengXian" w:hAnsi="Times New Roman" w:cs="Times New Roman"/>
                 <w:color w:val="000000"/>
                 <w:kern w:val="0"/>
                 <w:sz w:val="22"/>
@@ -16255,7 +16196,7 @@
             </w:pPr>
             <w:r>
               <w:rPr>
-                <w:rFonts w:ascii="Times New Roman" w:eastAsia="等线" w:hAnsi="Times New Roman" w:cs="Times New Roman"/>
+                <w:rFonts w:ascii="Times New Roman" w:eastAsia="DengXian" w:hAnsi="Times New Roman" w:cs="Times New Roman"/>
                 <w:color w:val="000000"/>
                 <w:kern w:val="0"/>
                 <w:sz w:val="22"/>
@@ -16283,7 +16224,7 @@
               <w:widowControl/>
               <w:jc w:val="right"/>
               <w:rPr>
-                <w:rFonts w:ascii="Times New Roman" w:eastAsia="等线" w:hAnsi="Times New Roman" w:cs="Times New Roman"/>
+                <w:rFonts w:ascii="Times New Roman" w:eastAsia="DengXian" w:hAnsi="Times New Roman" w:cs="Times New Roman"/>
                 <w:color w:val="000000"/>
                 <w:kern w:val="0"/>
                 <w:sz w:val="22"/>
@@ -16291,7 +16232,7 @@
             </w:pPr>
             <w:r>
               <w:rPr>
-                <w:rFonts w:ascii="Times New Roman" w:eastAsia="等线" w:hAnsi="Times New Roman" w:cs="Times New Roman"/>
+                <w:rFonts w:ascii="Times New Roman" w:eastAsia="DengXian" w:hAnsi="Times New Roman" w:cs="Times New Roman"/>
                 <w:color w:val="000000"/>
                 <w:kern w:val="0"/>
                 <w:sz w:val="22"/>
@@ -16324,7 +16265,7 @@
               <w:widowControl/>
               <w:jc w:val="left"/>
               <w:rPr>
-                <w:rFonts w:ascii="Times New Roman" w:eastAsia="等线" w:hAnsi="Times New Roman" w:cs="Times New Roman"/>
+                <w:rFonts w:ascii="Times New Roman" w:eastAsia="DengXian" w:hAnsi="Times New Roman" w:cs="Times New Roman"/>
                 <w:color w:val="000000"/>
                 <w:kern w:val="0"/>
                 <w:sz w:val="22"/>
@@ -16332,7 +16273,7 @@
             </w:pPr>
             <w:r>
               <w:rPr>
-                <w:rFonts w:ascii="Times New Roman" w:eastAsia="等线" w:hAnsi="Times New Roman" w:cs="Times New Roman"/>
+                <w:rFonts w:ascii="Times New Roman" w:eastAsia="DengXian" w:hAnsi="Times New Roman" w:cs="Times New Roman"/>
                 <w:color w:val="000000"/>
                 <w:kern w:val="0"/>
                 <w:sz w:val="22"/>
@@ -16360,7 +16301,7 @@
               <w:widowControl/>
               <w:jc w:val="right"/>
               <w:rPr>
-                <w:rFonts w:ascii="Times New Roman" w:eastAsia="等线" w:hAnsi="Times New Roman" w:cs="Times New Roman"/>
+                <w:rFonts w:ascii="Times New Roman" w:eastAsia="DengXian" w:hAnsi="Times New Roman" w:cs="Times New Roman"/>
                 <w:color w:val="000000"/>
                 <w:kern w:val="0"/>
                 <w:sz w:val="22"/>
@@ -16368,7 +16309,7 @@
             </w:pPr>
             <w:r>
               <w:rPr>
-                <w:rFonts w:ascii="Times New Roman" w:eastAsia="等线" w:hAnsi="Times New Roman" w:cs="Times New Roman"/>
+                <w:rFonts w:ascii="Times New Roman" w:eastAsia="DengXian" w:hAnsi="Times New Roman" w:cs="Times New Roman"/>
                 <w:color w:val="000000"/>
                 <w:kern w:val="0"/>
                 <w:sz w:val="22"/>
@@ -16396,7 +16337,7 @@
               <w:widowControl/>
               <w:jc w:val="right"/>
               <w:rPr>
-                <w:rFonts w:ascii="Times New Roman" w:eastAsia="等线" w:hAnsi="Times New Roman" w:cs="Times New Roman"/>
+                <w:rFonts w:ascii="Times New Roman" w:eastAsia="DengXian" w:hAnsi="Times New Roman" w:cs="Times New Roman"/>
                 <w:color w:val="000000"/>
                 <w:kern w:val="0"/>
                 <w:sz w:val="22"/>
@@ -16404,7 +16345,7 @@
             </w:pPr>
             <w:r>
               <w:rPr>
-                <w:rFonts w:ascii="Times New Roman" w:eastAsia="等线" w:hAnsi="Times New Roman" w:cs="Times New Roman"/>
+                <w:rFonts w:ascii="Times New Roman" w:eastAsia="DengXian" w:hAnsi="Times New Roman" w:cs="Times New Roman"/>
                 <w:color w:val="000000"/>
                 <w:kern w:val="0"/>
                 <w:sz w:val="22"/>
@@ -16432,7 +16373,7 @@
               <w:widowControl/>
               <w:jc w:val="right"/>
               <w:rPr>
-                <w:rFonts w:ascii="Times New Roman" w:eastAsia="等线" w:hAnsi="Times New Roman" w:cs="Times New Roman"/>
+                <w:rFonts w:ascii="Times New Roman" w:eastAsia="DengXian" w:hAnsi="Times New Roman" w:cs="Times New Roman"/>
                 <w:color w:val="000000"/>
                 <w:kern w:val="0"/>
                 <w:sz w:val="22"/>
@@ -16440,7 +16381,7 @@
             </w:pPr>
             <w:r>
               <w:rPr>
-                <w:rFonts w:ascii="Times New Roman" w:eastAsia="等线" w:hAnsi="Times New Roman" w:cs="Times New Roman"/>
+                <w:rFonts w:ascii="Times New Roman" w:eastAsia="DengXian" w:hAnsi="Times New Roman" w:cs="Times New Roman"/>
                 <w:color w:val="000000"/>
                 <w:kern w:val="0"/>
                 <w:sz w:val="22"/>
@@ -16473,7 +16414,7 @@
               <w:widowControl/>
               <w:jc w:val="left"/>
               <w:rPr>
-                <w:rFonts w:ascii="Times New Roman" w:eastAsia="等线" w:hAnsi="Times New Roman" w:cs="Times New Roman"/>
+                <w:rFonts w:ascii="Times New Roman" w:eastAsia="DengXian" w:hAnsi="Times New Roman" w:cs="Times New Roman"/>
                 <w:b/>
                 <w:bCs/>
                 <w:color w:val="000000"/>
@@ -16483,7 +16424,7 @@
             </w:pPr>
             <w:r>
               <w:rPr>
-                <w:rFonts w:ascii="Times New Roman" w:eastAsia="等线" w:hAnsi="Times New Roman" w:cs="Times New Roman"/>
+                <w:rFonts w:ascii="Times New Roman" w:eastAsia="DengXian" w:hAnsi="Times New Roman" w:cs="Times New Roman"/>
                 <w:b/>
                 <w:bCs/>
                 <w:color w:val="000000"/>
@@ -16513,7 +16454,7 @@
               <w:widowControl/>
               <w:jc w:val="right"/>
               <w:rPr>
-                <w:rFonts w:ascii="Times New Roman" w:eastAsia="等线" w:hAnsi="Times New Roman" w:cs="Times New Roman"/>
+                <w:rFonts w:ascii="Times New Roman" w:eastAsia="DengXian" w:hAnsi="Times New Roman" w:cs="Times New Roman"/>
                 <w:b/>
                 <w:bCs/>
                 <w:color w:val="000000"/>
@@ -16523,7 +16464,7 @@
             </w:pPr>
             <w:r>
               <w:rPr>
-                <w:rFonts w:ascii="Times New Roman" w:eastAsia="等线" w:hAnsi="Times New Roman" w:cs="Times New Roman"/>
+                <w:rFonts w:ascii="Times New Roman" w:eastAsia="DengXian" w:hAnsi="Times New Roman" w:cs="Times New Roman"/>
                 <w:b/>
                 <w:bCs/>
                 <w:color w:val="000000"/>
@@ -16553,7 +16494,7 @@
               <w:widowControl/>
               <w:jc w:val="right"/>
               <w:rPr>
-                <w:rFonts w:ascii="Times New Roman" w:eastAsia="等线" w:hAnsi="Times New Roman" w:cs="Times New Roman"/>
+                <w:rFonts w:ascii="Times New Roman" w:eastAsia="DengXian" w:hAnsi="Times New Roman" w:cs="Times New Roman"/>
                 <w:b/>
                 <w:bCs/>
                 <w:color w:val="000000"/>
@@ -16563,7 +16504,7 @@
             </w:pPr>
             <w:r>
               <w:rPr>
-                <w:rFonts w:ascii="Times New Roman" w:eastAsia="等线" w:hAnsi="Times New Roman" w:cs="Times New Roman"/>
+                <w:rFonts w:ascii="Times New Roman" w:eastAsia="DengXian" w:hAnsi="Times New Roman" w:cs="Times New Roman"/>
                 <w:b/>
                 <w:bCs/>
                 <w:color w:val="000000"/>
@@ -16593,7 +16534,7 @@
               <w:widowControl/>
               <w:jc w:val="right"/>
               <w:rPr>
-                <w:rFonts w:ascii="Times New Roman" w:eastAsia="等线" w:hAnsi="Times New Roman" w:cs="Times New Roman"/>
+                <w:rFonts w:ascii="Times New Roman" w:eastAsia="DengXian" w:hAnsi="Times New Roman" w:cs="Times New Roman"/>
                 <w:b/>
                 <w:bCs/>
                 <w:color w:val="000000"/>
@@ -16603,7 +16544,7 @@
             </w:pPr>
             <w:r>
               <w:rPr>
-                <w:rFonts w:ascii="Times New Roman" w:eastAsia="等线" w:hAnsi="Times New Roman" w:cs="Times New Roman"/>
+                <w:rFonts w:ascii="Times New Roman" w:eastAsia="DengXian" w:hAnsi="Times New Roman" w:cs="Times New Roman"/>
                 <w:b/>
                 <w:bCs/>
                 <w:color w:val="000000"/>
@@ -16638,7 +16579,7 @@
               <w:widowControl/>
               <w:jc w:val="left"/>
               <w:rPr>
-                <w:rFonts w:ascii="Times New Roman" w:eastAsia="等线" w:hAnsi="Times New Roman" w:cs="Times New Roman"/>
+                <w:rFonts w:ascii="Times New Roman" w:eastAsia="DengXian" w:hAnsi="Times New Roman" w:cs="Times New Roman"/>
                 <w:color w:val="000000"/>
                 <w:kern w:val="0"/>
                 <w:sz w:val="22"/>
@@ -16646,7 +16587,7 @@
             </w:pPr>
             <w:r>
               <w:rPr>
-                <w:rFonts w:ascii="Times New Roman" w:eastAsia="等线" w:hAnsi="Times New Roman" w:cs="Times New Roman"/>
+                <w:rFonts w:ascii="Times New Roman" w:eastAsia="DengXian" w:hAnsi="Times New Roman" w:cs="Times New Roman"/>
                 <w:color w:val="000000"/>
                 <w:kern w:val="0"/>
                 <w:sz w:val="22"/>
@@ -16674,7 +16615,7 @@
               <w:widowControl/>
               <w:jc w:val="right"/>
               <w:rPr>
-                <w:rFonts w:ascii="Times New Roman" w:eastAsia="等线" w:hAnsi="Times New Roman" w:cs="Times New Roman"/>
+                <w:rFonts w:ascii="Times New Roman" w:eastAsia="DengXian" w:hAnsi="Times New Roman" w:cs="Times New Roman"/>
                 <w:color w:val="000000"/>
                 <w:kern w:val="0"/>
                 <w:sz w:val="22"/>
@@ -16682,7 +16623,7 @@
             </w:pPr>
             <w:r>
               <w:rPr>
-                <w:rFonts w:ascii="Times New Roman" w:eastAsia="等线" w:hAnsi="Times New Roman" w:cs="Times New Roman"/>
+                <w:rFonts w:ascii="Times New Roman" w:eastAsia="DengXian" w:hAnsi="Times New Roman" w:cs="Times New Roman"/>
                 <w:color w:val="000000"/>
                 <w:kern w:val="0"/>
                 <w:sz w:val="22"/>
@@ -16710,7 +16651,7 @@
               <w:widowControl/>
               <w:jc w:val="right"/>
               <w:rPr>
-                <w:rFonts w:ascii="Times New Roman" w:eastAsia="等线" w:hAnsi="Times New Roman" w:cs="Times New Roman"/>
+                <w:rFonts w:ascii="Times New Roman" w:eastAsia="DengXian" w:hAnsi="Times New Roman" w:cs="Times New Roman"/>
                 <w:color w:val="000000"/>
                 <w:kern w:val="0"/>
                 <w:sz w:val="22"/>
@@ -16718,7 +16659,7 @@
             </w:pPr>
             <w:r>
               <w:rPr>
-                <w:rFonts w:ascii="Times New Roman" w:eastAsia="等线" w:hAnsi="Times New Roman" w:cs="Times New Roman"/>
+                <w:rFonts w:ascii="Times New Roman" w:eastAsia="DengXian" w:hAnsi="Times New Roman" w:cs="Times New Roman"/>
                 <w:color w:val="000000"/>
                 <w:kern w:val="0"/>
                 <w:sz w:val="22"/>
@@ -16746,7 +16687,7 @@
               <w:widowControl/>
               <w:jc w:val="right"/>
               <w:rPr>
-                <w:rFonts w:ascii="Times New Roman" w:eastAsia="等线" w:hAnsi="Times New Roman" w:cs="Times New Roman"/>
+                <w:rFonts w:ascii="Times New Roman" w:eastAsia="DengXian" w:hAnsi="Times New Roman" w:cs="Times New Roman"/>
                 <w:color w:val="000000"/>
                 <w:kern w:val="0"/>
                 <w:sz w:val="22"/>
@@ -16754,7 +16695,7 @@
             </w:pPr>
             <w:r>
               <w:rPr>
-                <w:rFonts w:ascii="Times New Roman" w:eastAsia="等线" w:hAnsi="Times New Roman" w:cs="Times New Roman"/>
+                <w:rFonts w:ascii="Times New Roman" w:eastAsia="DengXian" w:hAnsi="Times New Roman" w:cs="Times New Roman"/>
                 <w:color w:val="000000"/>
                 <w:kern w:val="0"/>
                 <w:sz w:val="22"/>
@@ -16787,7 +16728,7 @@
               <w:widowControl/>
               <w:jc w:val="left"/>
               <w:rPr>
-                <w:rFonts w:ascii="Times New Roman" w:eastAsia="等线" w:hAnsi="Times New Roman" w:cs="Times New Roman"/>
+                <w:rFonts w:ascii="Times New Roman" w:eastAsia="DengXian" w:hAnsi="Times New Roman" w:cs="Times New Roman"/>
                 <w:color w:val="000000"/>
                 <w:kern w:val="0"/>
                 <w:sz w:val="22"/>
@@ -16795,7 +16736,7 @@
             </w:pPr>
             <w:r>
               <w:rPr>
-                <w:rFonts w:ascii="Times New Roman" w:eastAsia="等线" w:hAnsi="Times New Roman" w:cs="Times New Roman"/>
+                <w:rFonts w:ascii="Times New Roman" w:eastAsia="DengXian" w:hAnsi="Times New Roman" w:cs="Times New Roman"/>
                 <w:color w:val="000000"/>
                 <w:kern w:val="0"/>
                 <w:sz w:val="22"/>
@@ -16823,7 +16764,7 @@
               <w:widowControl/>
               <w:jc w:val="right"/>
               <w:rPr>
-                <w:rFonts w:ascii="Times New Roman" w:eastAsia="等线" w:hAnsi="Times New Roman" w:cs="Times New Roman"/>
+                <w:rFonts w:ascii="Times New Roman" w:eastAsia="DengXian" w:hAnsi="Times New Roman" w:cs="Times New Roman"/>
                 <w:color w:val="000000"/>
                 <w:kern w:val="0"/>
                 <w:sz w:val="22"/>
@@ -16831,7 +16772,7 @@
             </w:pPr>
             <w:r>
               <w:rPr>
-                <w:rFonts w:ascii="Times New Roman" w:eastAsia="等线" w:hAnsi="Times New Roman" w:cs="Times New Roman"/>
+                <w:rFonts w:ascii="Times New Roman" w:eastAsia="DengXian" w:hAnsi="Times New Roman" w:cs="Times New Roman"/>
                 <w:color w:val="000000"/>
                 <w:kern w:val="0"/>
                 <w:sz w:val="22"/>
@@ -16859,7 +16800,7 @@
               <w:widowControl/>
               <w:jc w:val="right"/>
               <w:rPr>
-                <w:rFonts w:ascii="Times New Roman" w:eastAsia="等线" w:hAnsi="Times New Roman" w:cs="Times New Roman"/>
+                <w:rFonts w:ascii="Times New Roman" w:eastAsia="DengXian" w:hAnsi="Times New Roman" w:cs="Times New Roman"/>
                 <w:color w:val="000000"/>
                 <w:kern w:val="0"/>
                 <w:sz w:val="22"/>
@@ -16867,7 +16808,7 @@
             </w:pPr>
             <w:r>
               <w:rPr>
-                <w:rFonts w:ascii="Times New Roman" w:eastAsia="等线" w:hAnsi="Times New Roman" w:cs="Times New Roman"/>
+                <w:rFonts w:ascii="Times New Roman" w:eastAsia="DengXian" w:hAnsi="Times New Roman" w:cs="Times New Roman"/>
                 <w:color w:val="000000"/>
                 <w:kern w:val="0"/>
                 <w:sz w:val="22"/>
@@ -16895,7 +16836,7 @@
               <w:widowControl/>
               <w:jc w:val="right"/>
               <w:rPr>
-                <w:rFonts w:ascii="Times New Roman" w:eastAsia="等线" w:hAnsi="Times New Roman" w:cs="Times New Roman"/>
+                <w:rFonts w:ascii="Times New Roman" w:eastAsia="DengXian" w:hAnsi="Times New Roman" w:cs="Times New Roman"/>
                 <w:color w:val="000000"/>
                 <w:kern w:val="0"/>
                 <w:sz w:val="22"/>
@@ -16903,7 +16844,7 @@
             </w:pPr>
             <w:r>
               <w:rPr>
-                <w:rFonts w:ascii="Times New Roman" w:eastAsia="等线" w:hAnsi="Times New Roman" w:cs="Times New Roman"/>
+                <w:rFonts w:ascii="Times New Roman" w:eastAsia="DengXian" w:hAnsi="Times New Roman" w:cs="Times New Roman"/>
                 <w:color w:val="000000"/>
                 <w:kern w:val="0"/>
                 <w:sz w:val="22"/>
@@ -16936,7 +16877,7 @@
               <w:widowControl/>
               <w:jc w:val="left"/>
               <w:rPr>
-                <w:rFonts w:ascii="Times New Roman" w:eastAsia="等线" w:hAnsi="Times New Roman" w:cs="Times New Roman"/>
+                <w:rFonts w:ascii="Times New Roman" w:eastAsia="DengXian" w:hAnsi="Times New Roman" w:cs="Times New Roman"/>
                 <w:b/>
                 <w:bCs/>
                 <w:color w:val="000000"/>
@@ -16946,7 +16887,7 @@
             </w:pPr>
             <w:r>
               <w:rPr>
-                <w:rFonts w:ascii="Times New Roman" w:eastAsia="等线" w:hAnsi="Times New Roman" w:cs="Times New Roman"/>
+                <w:rFonts w:ascii="Times New Roman" w:eastAsia="DengXian" w:hAnsi="Times New Roman" w:cs="Times New Roman"/>
                 <w:b/>
                 <w:bCs/>
                 <w:color w:val="000000"/>
@@ -16976,7 +16917,7 @@
               <w:widowControl/>
               <w:jc w:val="right"/>
               <w:rPr>
-                <w:rFonts w:ascii="Times New Roman" w:eastAsia="等线" w:hAnsi="Times New Roman" w:cs="Times New Roman"/>
+                <w:rFonts w:ascii="Times New Roman" w:eastAsia="DengXian" w:hAnsi="Times New Roman" w:cs="Times New Roman"/>
                 <w:b/>
                 <w:bCs/>
                 <w:color w:val="000000"/>
@@ -16986,7 +16927,7 @@
             </w:pPr>
             <w:r>
               <w:rPr>
-                <w:rFonts w:ascii="Times New Roman" w:eastAsia="等线" w:hAnsi="Times New Roman" w:cs="Times New Roman"/>
+                <w:rFonts w:ascii="Times New Roman" w:eastAsia="DengXian" w:hAnsi="Times New Roman" w:cs="Times New Roman"/>
                 <w:b/>
                 <w:bCs/>
                 <w:color w:val="000000"/>
@@ -17016,7 +16957,7 @@
               <w:widowControl/>
               <w:jc w:val="right"/>
               <w:rPr>
-                <w:rFonts w:ascii="Times New Roman" w:eastAsia="等线" w:hAnsi="Times New Roman" w:cs="Times New Roman"/>
+                <w:rFonts w:ascii="Times New Roman" w:eastAsia="DengXian" w:hAnsi="Times New Roman" w:cs="Times New Roman"/>
                 <w:b/>
                 <w:bCs/>
                 <w:color w:val="000000"/>
@@ -17026,7 +16967,7 @@
             </w:pPr>
             <w:r>
               <w:rPr>
-                <w:rFonts w:ascii="Times New Roman" w:eastAsia="等线" w:hAnsi="Times New Roman" w:cs="Times New Roman"/>
+                <w:rFonts w:ascii="Times New Roman" w:eastAsia="DengXian" w:hAnsi="Times New Roman" w:cs="Times New Roman"/>
                 <w:b/>
                 <w:bCs/>
                 <w:color w:val="000000"/>
@@ -17056,7 +16997,7 @@
               <w:widowControl/>
               <w:jc w:val="right"/>
               <w:rPr>
-                <w:rFonts w:ascii="Times New Roman" w:eastAsia="等线" w:hAnsi="Times New Roman" w:cs="Times New Roman"/>
+                <w:rFonts w:ascii="Times New Roman" w:eastAsia="DengXian" w:hAnsi="Times New Roman" w:cs="Times New Roman"/>
                 <w:b/>
                 <w:bCs/>
                 <w:color w:val="000000"/>
@@ -17066,7 +17007,7 @@
             </w:pPr>
             <w:r>
               <w:rPr>
-                <w:rFonts w:ascii="Times New Roman" w:eastAsia="等线" w:hAnsi="Times New Roman" w:cs="Times New Roman"/>
+                <w:rFonts w:ascii="Times New Roman" w:eastAsia="DengXian" w:hAnsi="Times New Roman" w:cs="Times New Roman"/>
                 <w:b/>
                 <w:bCs/>
                 <w:color w:val="000000"/>
@@ -17101,7 +17042,7 @@
               <w:widowControl/>
               <w:jc w:val="left"/>
               <w:rPr>
-                <w:rFonts w:ascii="Times New Roman" w:eastAsia="等线" w:hAnsi="Times New Roman" w:cs="Times New Roman"/>
+                <w:rFonts w:ascii="Times New Roman" w:eastAsia="DengXian" w:hAnsi="Times New Roman" w:cs="Times New Roman"/>
                 <w:b/>
                 <w:bCs/>
                 <w:color w:val="000000"/>
@@ -17111,7 +17052,7 @@
             </w:pPr>
             <w:r>
               <w:rPr>
-                <w:rFonts w:ascii="Times New Roman" w:eastAsia="等线" w:hAnsi="Times New Roman" w:cs="Times New Roman"/>
+                <w:rFonts w:ascii="Times New Roman" w:eastAsia="DengXian" w:hAnsi="Times New Roman" w:cs="Times New Roman"/>
                 <w:b/>
                 <w:bCs/>
                 <w:color w:val="000000"/>
@@ -17141,7 +17082,7 @@
               <w:widowControl/>
               <w:jc w:val="right"/>
               <w:rPr>
-                <w:rFonts w:ascii="Times New Roman" w:eastAsia="等线" w:hAnsi="Times New Roman" w:cs="Times New Roman"/>
+                <w:rFonts w:ascii="Times New Roman" w:eastAsia="DengXian" w:hAnsi="Times New Roman" w:cs="Times New Roman"/>
                 <w:b/>
                 <w:bCs/>
                 <w:color w:val="000000"/>
@@ -17151,7 +17092,7 @@
             </w:pPr>
             <w:r>
               <w:rPr>
-                <w:rFonts w:ascii="Times New Roman" w:eastAsia="等线" w:hAnsi="Times New Roman" w:cs="Times New Roman"/>
+                <w:rFonts w:ascii="Times New Roman" w:eastAsia="DengXian" w:hAnsi="Times New Roman" w:cs="Times New Roman"/>
                 <w:b/>
                 <w:bCs/>
                 <w:color w:val="000000"/>
@@ -17181,7 +17122,7 @@
               <w:widowControl/>
               <w:jc w:val="right"/>
               <w:rPr>
-                <w:rFonts w:ascii="Times New Roman" w:eastAsia="等线" w:hAnsi="Times New Roman" w:cs="Times New Roman"/>
+                <w:rFonts w:ascii="Times New Roman" w:eastAsia="DengXian" w:hAnsi="Times New Roman" w:cs="Times New Roman"/>
                 <w:b/>
                 <w:bCs/>
                 <w:color w:val="000000"/>
@@ -17191,7 +17132,7 @@
             </w:pPr>
             <w:r>
               <w:rPr>
-                <w:rFonts w:ascii="Times New Roman" w:eastAsia="等线" w:hAnsi="Times New Roman" w:cs="Times New Roman"/>
+                <w:rFonts w:ascii="Times New Roman" w:eastAsia="DengXian" w:hAnsi="Times New Roman" w:cs="Times New Roman"/>
                 <w:b/>
                 <w:bCs/>
                 <w:color w:val="000000"/>
@@ -17221,7 +17162,7 @@
               <w:widowControl/>
               <w:jc w:val="right"/>
               <w:rPr>
-                <w:rFonts w:ascii="Times New Roman" w:eastAsia="等线" w:hAnsi="Times New Roman" w:cs="Times New Roman"/>
+                <w:rFonts w:ascii="Times New Roman" w:eastAsia="DengXian" w:hAnsi="Times New Roman" w:cs="Times New Roman"/>
                 <w:b/>
                 <w:bCs/>
                 <w:color w:val="000000"/>
@@ -17231,7 +17172,7 @@
             </w:pPr>
             <w:r>
               <w:rPr>
-                <w:rFonts w:ascii="Times New Roman" w:eastAsia="等线" w:hAnsi="Times New Roman" w:cs="Times New Roman"/>
+                <w:rFonts w:ascii="Times New Roman" w:eastAsia="DengXian" w:hAnsi="Times New Roman" w:cs="Times New Roman"/>
                 <w:b/>
                 <w:bCs/>
                 <w:color w:val="000000"/>
@@ -17266,7 +17207,7 @@
               <w:widowControl/>
               <w:jc w:val="left"/>
               <w:rPr>
-                <w:rFonts w:ascii="Times New Roman" w:eastAsia="等线" w:hAnsi="Times New Roman" w:cs="Times New Roman"/>
+                <w:rFonts w:ascii="Times New Roman" w:eastAsia="DengXian" w:hAnsi="Times New Roman" w:cs="Times New Roman"/>
                 <w:b/>
                 <w:bCs/>
                 <w:color w:val="000000"/>
@@ -17276,7 +17217,7 @@
             </w:pPr>
             <w:r>
               <w:rPr>
-                <w:rFonts w:ascii="Times New Roman" w:eastAsia="等线" w:hAnsi="Times New Roman" w:cs="Times New Roman"/>
+                <w:rFonts w:ascii="Times New Roman" w:eastAsia="DengXian" w:hAnsi="Times New Roman" w:cs="Times New Roman"/>
                 <w:b/>
                 <w:bCs/>
                 <w:color w:val="000000"/>
@@ -17306,7 +17247,7 @@
               <w:widowControl/>
               <w:jc w:val="right"/>
               <w:rPr>
-                <w:rFonts w:ascii="Times New Roman" w:eastAsia="等线" w:hAnsi="Times New Roman" w:cs="Times New Roman"/>
+                <w:rFonts w:ascii="Times New Roman" w:eastAsia="DengXian" w:hAnsi="Times New Roman" w:cs="Times New Roman"/>
                 <w:b/>
                 <w:bCs/>
                 <w:color w:val="000000"/>
@@ -17316,7 +17257,7 @@
             </w:pPr>
             <w:r>
               <w:rPr>
-                <w:rFonts w:ascii="Times New Roman" w:eastAsia="等线" w:hAnsi="Times New Roman" w:cs="Times New Roman"/>
+                <w:rFonts w:ascii="Times New Roman" w:eastAsia="DengXian" w:hAnsi="Times New Roman" w:cs="Times New Roman"/>
                 <w:b/>
                 <w:bCs/>
                 <w:color w:val="000000"/>
@@ -17346,7 +17287,7 @@
               <w:widowControl/>
               <w:jc w:val="right"/>
               <w:rPr>
-                <w:rFonts w:ascii="Times New Roman" w:eastAsia="等线" w:hAnsi="Times New Roman" w:cs="Times New Roman"/>
+                <w:rFonts w:ascii="Times New Roman" w:eastAsia="DengXian" w:hAnsi="Times New Roman" w:cs="Times New Roman"/>
                 <w:b/>
                 <w:bCs/>
                 <w:color w:val="000000"/>
@@ -17356,7 +17297,7 @@
             </w:pPr>
             <w:r>
               <w:rPr>
-                <w:rFonts w:ascii="Times New Roman" w:eastAsia="等线" w:hAnsi="Times New Roman" w:cs="Times New Roman"/>
+                <w:rFonts w:ascii="Times New Roman" w:eastAsia="DengXian" w:hAnsi="Times New Roman" w:cs="Times New Roman"/>
                 <w:b/>
                 <w:bCs/>
                 <w:color w:val="000000"/>
@@ -17386,7 +17327,7 @@
               <w:widowControl/>
               <w:jc w:val="right"/>
               <w:rPr>
-                <w:rFonts w:ascii="Times New Roman" w:eastAsia="等线" w:hAnsi="Times New Roman" w:cs="Times New Roman"/>
+                <w:rFonts w:ascii="Times New Roman" w:eastAsia="DengXian" w:hAnsi="Times New Roman" w:cs="Times New Roman"/>
                 <w:b/>
                 <w:bCs/>
                 <w:color w:val="000000"/>
@@ -17396,7 +17337,7 @@
             </w:pPr>
             <w:r>
               <w:rPr>
-                <w:rFonts w:ascii="Times New Roman" w:eastAsia="等线" w:hAnsi="Times New Roman" w:cs="Times New Roman"/>
+                <w:rFonts w:ascii="Times New Roman" w:eastAsia="DengXian" w:hAnsi="Times New Roman" w:cs="Times New Roman"/>
                 <w:b/>
                 <w:bCs/>
                 <w:color w:val="000000"/>
@@ -17431,7 +17372,7 @@
               <w:widowControl/>
               <w:jc w:val="left"/>
               <w:rPr>
-                <w:rFonts w:ascii="Times New Roman" w:eastAsia="等线" w:hAnsi="Times New Roman" w:cs="Times New Roman"/>
+                <w:rFonts w:ascii="Times New Roman" w:eastAsia="DengXian" w:hAnsi="Times New Roman" w:cs="Times New Roman"/>
                 <w:b/>
                 <w:bCs/>
                 <w:color w:val="000000"/>
@@ -17441,7 +17382,7 @@
             </w:pPr>
             <w:r>
               <w:rPr>
-                <w:rFonts w:ascii="Times New Roman" w:eastAsia="等线" w:hAnsi="Times New Roman" w:cs="Times New Roman"/>
+                <w:rFonts w:ascii="Times New Roman" w:eastAsia="DengXian" w:hAnsi="Times New Roman" w:cs="Times New Roman"/>
                 <w:b/>
                 <w:bCs/>
                 <w:color w:val="000000"/>
@@ -17471,7 +17412,7 @@
               <w:widowControl/>
               <w:jc w:val="right"/>
               <w:rPr>
-                <w:rFonts w:ascii="Times New Roman" w:eastAsia="等线" w:hAnsi="Times New Roman" w:cs="Times New Roman"/>
+                <w:rFonts w:ascii="Times New Roman" w:eastAsia="DengXian" w:hAnsi="Times New Roman" w:cs="Times New Roman"/>
                 <w:b/>
                 <w:bCs/>
                 <w:color w:val="000000"/>
@@ -17481,7 +17422,7 @@
             </w:pPr>
             <w:r>
               <w:rPr>
-                <w:rFonts w:ascii="Times New Roman" w:eastAsia="等线" w:hAnsi="Times New Roman" w:cs="Times New Roman"/>
+                <w:rFonts w:ascii="Times New Roman" w:eastAsia="DengXian" w:hAnsi="Times New Roman" w:cs="Times New Roman"/>
                 <w:b/>
                 <w:bCs/>
                 <w:color w:val="000000"/>
@@ -17511,7 +17452,7 @@
               <w:widowControl/>
               <w:jc w:val="right"/>
               <w:rPr>
-                <w:rFonts w:ascii="Times New Roman" w:eastAsia="等线" w:hAnsi="Times New Roman" w:cs="Times New Roman"/>
+                <w:rFonts w:ascii="Times New Roman" w:eastAsia="DengXian" w:hAnsi="Times New Roman" w:cs="Times New Roman"/>
                 <w:b/>
                 <w:bCs/>
                 <w:color w:val="000000"/>
@@ -17521,7 +17462,7 @@
             </w:pPr>
             <w:r>
               <w:rPr>
-                <w:rFonts w:ascii="Times New Roman" w:eastAsia="等线" w:hAnsi="Times New Roman" w:cs="Times New Roman"/>
+                <w:rFonts w:ascii="Times New Roman" w:eastAsia="DengXian" w:hAnsi="Times New Roman" w:cs="Times New Roman"/>
                 <w:b/>
                 <w:bCs/>
                 <w:color w:val="000000"/>
@@ -17551,7 +17492,7 @@
               <w:widowControl/>
               <w:jc w:val="right"/>
               <w:rPr>
-                <w:rFonts w:ascii="Times New Roman" w:eastAsia="等线" w:hAnsi="Times New Roman" w:cs="Times New Roman"/>
+                <w:rFonts w:ascii="Times New Roman" w:eastAsia="DengXian" w:hAnsi="Times New Roman" w:cs="Times New Roman"/>
                 <w:b/>
                 <w:bCs/>
                 <w:color w:val="000000"/>
@@ -17561,7 +17502,7 @@
             </w:pPr>
             <w:r>
               <w:rPr>
-                <w:rFonts w:ascii="Times New Roman" w:eastAsia="等线" w:hAnsi="Times New Roman" w:cs="Times New Roman"/>
+                <w:rFonts w:ascii="Times New Roman" w:eastAsia="DengXian" w:hAnsi="Times New Roman" w:cs="Times New Roman"/>
                 <w:b/>
                 <w:bCs/>
                 <w:color w:val="000000"/>
@@ -17899,25 +17840,7 @@
           <w:sz w:val="24"/>
           <w:szCs w:val="24"/>
         </w:rPr>
-        <w:t xml:space="preserve">4. Marcus, S.M., 2009. Depression during pregnancy: rates, </w:t>
-      </w:r>
-      <w:proofErr w:type="gramStart"/>
-      <w:r>
-        <w:rPr>
-          <w:rFonts w:ascii="Times New Roman" w:hAnsi="Times New Roman" w:cs="Times New Roman"/>
-          <w:sz w:val="24"/>
-          <w:szCs w:val="24"/>
-        </w:rPr>
-        <w:t>risks</w:t>
-      </w:r>
-      <w:proofErr w:type="gramEnd"/>
-      <w:r>
-        <w:rPr>
-          <w:rFonts w:ascii="Times New Roman" w:hAnsi="Times New Roman" w:cs="Times New Roman"/>
-          <w:sz w:val="24"/>
-          <w:szCs w:val="24"/>
-        </w:rPr>
-        <w:t xml:space="preserve"> and consequences. Journal of Population Therapeutics and Clinical Pharmacology, 16(1).</w:t>
+        <w:t>4. Marcus, S.M., 2009. Depression during pregnancy: rates, risks and consequences. Journal of Population Therapeutics and Clinical Pharmacology, 16(1).</w:t>
       </w:r>
     </w:p>
     <w:p>
@@ -18211,25 +18134,7 @@
           <w:sz w:val="24"/>
           <w:szCs w:val="24"/>
         </w:rPr>
-        <w:t xml:space="preserve"> N, De S. </w:t>
-      </w:r>
-      <w:proofErr w:type="gramStart"/>
-      <w:r>
-        <w:rPr>
-          <w:rFonts w:ascii="Times New Roman" w:hAnsi="Times New Roman" w:cs="Times New Roman"/>
-          <w:sz w:val="24"/>
-          <w:szCs w:val="24"/>
-        </w:rPr>
-        <w:t>Wearable</w:t>
-      </w:r>
-      <w:proofErr w:type="gramEnd"/>
-      <w:r>
-        <w:rPr>
-          <w:rFonts w:ascii="Times New Roman" w:hAnsi="Times New Roman" w:cs="Times New Roman"/>
-          <w:sz w:val="24"/>
-          <w:szCs w:val="24"/>
-        </w:rPr>
-        <w:t xml:space="preserve"> and miniaturized sensor technologies for personalized and preventive medicine. Advanced Functional Materials. 2017 Apr;27(15):1605271.</w:t>
+        <w:t xml:space="preserve"> N, De S. Wearable and miniaturized sensor technologies for personalized and preventive medicine. Advanced Functional Materials. 2017 Apr;27(15):1605271.</w:t>
       </w:r>
     </w:p>
     <w:p>
@@ -20904,8 +20809,8 @@
     <w:pitch w:val="variable"/>
     <w:sig w:usb0="E0002EFF" w:usb1="C000785B" w:usb2="00000009" w:usb3="00000000" w:csb0="000001FF" w:csb1="00000000"/>
   </w:font>
-  <w:font w:name="等线">
-    <w:altName w:val="DengXian"/>
+  <w:font w:name="DengXian">
+    <w:altName w:val="等线"/>
     <w:panose1 w:val="02010600030101010101"/>
     <w:charset w:val="86"/>
     <w:family w:val="auto"/>
@@ -20939,7 +20844,7 @@
     <w:charset w:val="86"/>
     <w:family w:val="swiss"/>
     <w:pitch w:val="variable"/>
-    <w:sig w:usb0="80000287" w:usb1="2ACF3C50" w:usb2="00000016" w:usb3="00000000" w:csb0="0004001F" w:csb1="00000000"/>
+    <w:sig w:usb0="80000287" w:usb1="2ACF3C52" w:usb2="00000016" w:usb3="00000000" w:csb0="0004001F" w:csb1="00000000"/>
   </w:font>
 </w:fonts>
 </file>
@@ -20974,6 +20879,7 @@
     <w:rsid w:val="0018405B"/>
     <w:rsid w:val="00302781"/>
     <w:rsid w:val="00637A52"/>
+    <w:rsid w:val="008D5A5C"/>
     <w:rsid w:val="00912CBE"/>
     <w:rsid w:val="009621CE"/>
     <w:rsid w:val="009A240D"/>

</xml_diff>